<commit_message>
Part 1: Pacemaker Modes
</commit_message>
<xml_diff>
--- a/Assignment1/Documentation/Part_1.docx
+++ b/Assignment1/Documentation/Part_1.docx
@@ -179,6 +179,14 @@
         </w:rPr>
         <w:t>Gurleen Kaur Rahi</w:t>
       </w:r>
+      <w:r>
+        <w:rPr>
+          <w:rFonts w:ascii="Times New Roman" w:hAnsi="Times New Roman" w:cs="Times New Roman"/>
+          <w:sz w:val="28"/>
+          <w:szCs w:val="28"/>
+        </w:rPr>
+        <w:t xml:space="preserve"> (400377038)</w:t>
+      </w:r>
     </w:p>
     <w:p>
       <w:pPr>
@@ -197,6 +205,14 @@
         </w:rPr>
         <w:t>Yash Bhatia</w:t>
       </w:r>
+      <w:r>
+        <w:rPr>
+          <w:rFonts w:ascii="Times New Roman" w:hAnsi="Times New Roman" w:cs="Times New Roman"/>
+          <w:sz w:val="28"/>
+          <w:szCs w:val="28"/>
+        </w:rPr>
+        <w:t xml:space="preserve"> (400362372)</w:t>
+      </w:r>
     </w:p>
     <w:p>
       <w:pPr>
@@ -215,6 +231,14 @@
         </w:rPr>
         <w:t>Daniel Lupas</w:t>
       </w:r>
+      <w:r>
+        <w:rPr>
+          <w:rFonts w:ascii="Times New Roman" w:hAnsi="Times New Roman" w:cs="Times New Roman"/>
+          <w:sz w:val="28"/>
+          <w:szCs w:val="28"/>
+        </w:rPr>
+        <w:t xml:space="preserve"> (400396848)</w:t>
+      </w:r>
     </w:p>
     <w:p>
       <w:pPr>
@@ -233,6 +257,14 @@
         </w:rPr>
         <w:t>Varunan Varathan</w:t>
       </w:r>
+      <w:r>
+        <w:rPr>
+          <w:rFonts w:ascii="Times New Roman" w:hAnsi="Times New Roman" w:cs="Times New Roman"/>
+          <w:sz w:val="28"/>
+          <w:szCs w:val="28"/>
+        </w:rPr>
+        <w:t xml:space="preserve"> (400375287)</w:t>
+      </w:r>
     </w:p>
     <w:p>
       <w:pPr>
@@ -249,18 +281,16 @@
           <w:sz w:val="28"/>
           <w:szCs w:val="28"/>
         </w:rPr>
-        <w:t xml:space="preserve">Connor </w:t>
-      </w:r>
-      <w:proofErr w:type="spellStart"/>
+        <w:t>Connor Usaty</w:t>
+      </w:r>
       <w:r>
         <w:rPr>
           <w:rFonts w:ascii="Times New Roman" w:hAnsi="Times New Roman" w:cs="Times New Roman"/>
           <w:sz w:val="28"/>
           <w:szCs w:val="28"/>
         </w:rPr>
-        <w:t>Usaty</w:t>
-      </w:r>
-      <w:proofErr w:type="spellEnd"/>
+        <w:t xml:space="preserve"> (400409624)</w:t>
+      </w:r>
     </w:p>
     <w:p>
       <w:pPr>
@@ -637,9 +667,18 @@
           <w:sz w:val="26"/>
           <w:szCs w:val="26"/>
         </w:rPr>
-        <w:t>…………………………………………………………………………</w:t>
-      </w:r>
-      <w:proofErr w:type="gramStart"/>
+        <w:t>……………………………………………………………………………..</w:t>
+      </w:r>
+    </w:p>
+    <w:p>
+      <w:pPr>
+        <w:spacing w:after="0" w:line="276" w:lineRule="auto"/>
+        <w:rPr>
+          <w:rFonts w:ascii="Times New Roman" w:hAnsi="Times New Roman" w:cs="Times New Roman"/>
+          <w:b/>
+          <w:bCs/>
+        </w:rPr>
+      </w:pPr>
       <w:r>
         <w:rPr>
           <w:rFonts w:ascii="Times New Roman" w:hAnsi="Times New Roman" w:cs="Times New Roman"/>
@@ -648,13 +687,248 @@
           <w:sz w:val="26"/>
           <w:szCs w:val="26"/>
         </w:rPr>
-        <w:t>…..</w:t>
-      </w:r>
-      <w:proofErr w:type="gramEnd"/>
+        <w:t xml:space="preserve">        </w:t>
+      </w:r>
+      <w:r>
+        <w:rPr>
+          <w:rFonts w:ascii="Times New Roman" w:hAnsi="Times New Roman" w:cs="Times New Roman"/>
+          <w:b/>
+          <w:bCs/>
+        </w:rPr>
+        <w:t xml:space="preserve">3.1 </w:t>
+      </w:r>
+      <w:r>
+        <w:rPr>
+          <w:rFonts w:ascii="Times New Roman" w:hAnsi="Times New Roman" w:cs="Times New Roman"/>
+          <w:b/>
+          <w:bCs/>
+        </w:rPr>
+        <w:t>V</w:t>
+      </w:r>
+      <w:r>
+        <w:rPr>
+          <w:rFonts w:ascii="Times New Roman" w:hAnsi="Times New Roman" w:cs="Times New Roman"/>
+          <w:b/>
+          <w:bCs/>
+        </w:rPr>
+        <w:t>OO</w:t>
+      </w:r>
+      <w:r>
+        <w:rPr>
+          <w:rFonts w:ascii="Times New Roman" w:hAnsi="Times New Roman" w:cs="Times New Roman"/>
+          <w:b/>
+          <w:bCs/>
+        </w:rPr>
+        <w:t>………………………………………………………………</w:t>
+      </w:r>
+      <w:r>
+        <w:rPr>
+          <w:rFonts w:ascii="Times New Roman" w:hAnsi="Times New Roman" w:cs="Times New Roman"/>
+          <w:b/>
+          <w:bCs/>
+        </w:rPr>
+        <w:t>………………………..</w:t>
+      </w:r>
     </w:p>
     <w:p>
       <w:pPr>
-        <w:spacing w:after="0" w:line="276" w:lineRule="auto"/>
+        <w:spacing w:after="0"/>
+        <w:rPr>
+          <w:rFonts w:ascii="Times New Roman" w:hAnsi="Times New Roman" w:cs="Times New Roman"/>
+          <w:sz w:val="21"/>
+          <w:szCs w:val="21"/>
+        </w:rPr>
+      </w:pPr>
+      <w:r>
+        <w:rPr>
+          <w:rFonts w:ascii="Times New Roman" w:hAnsi="Times New Roman" w:cs="Times New Roman"/>
+          <w:sz w:val="26"/>
+          <w:szCs w:val="26"/>
+        </w:rPr>
+        <w:t xml:space="preserve">         </w:t>
+      </w:r>
+      <w:r>
+        <w:rPr>
+          <w:rFonts w:ascii="Times New Roman" w:hAnsi="Times New Roman" w:cs="Times New Roman"/>
+          <w:sz w:val="26"/>
+          <w:szCs w:val="26"/>
+        </w:rPr>
+        <w:t xml:space="preserve"> </w:t>
+      </w:r>
+      <w:r>
+        <w:rPr>
+          <w:rFonts w:ascii="Times New Roman" w:hAnsi="Times New Roman" w:cs="Times New Roman"/>
+          <w:sz w:val="21"/>
+          <w:szCs w:val="21"/>
+        </w:rPr>
+        <w:t>3.1.1</w:t>
+      </w:r>
+      <w:r>
+        <w:rPr>
+          <w:rFonts w:ascii="Times New Roman" w:hAnsi="Times New Roman" w:cs="Times New Roman"/>
+          <w:sz w:val="26"/>
+          <w:szCs w:val="26"/>
+        </w:rPr>
+        <w:t xml:space="preserve"> </w:t>
+      </w:r>
+      <w:r>
+        <w:rPr>
+          <w:rFonts w:ascii="Times New Roman" w:hAnsi="Times New Roman" w:cs="Times New Roman"/>
+          <w:sz w:val="21"/>
+          <w:szCs w:val="21"/>
+        </w:rPr>
+        <w:t>Description</w:t>
+      </w:r>
+      <w:r>
+        <w:rPr>
+          <w:rFonts w:ascii="Times New Roman" w:hAnsi="Times New Roman" w:cs="Times New Roman"/>
+          <w:sz w:val="21"/>
+          <w:szCs w:val="21"/>
+        </w:rPr>
+        <w:t>…………………………………………………………………………..</w:t>
+      </w:r>
+    </w:p>
+    <w:p>
+      <w:pPr>
+        <w:spacing w:after="0"/>
+        <w:rPr>
+          <w:rFonts w:ascii="Times New Roman" w:hAnsi="Times New Roman" w:cs="Times New Roman"/>
+          <w:sz w:val="21"/>
+          <w:szCs w:val="21"/>
+        </w:rPr>
+      </w:pPr>
+      <w:r>
+        <w:rPr>
+          <w:rFonts w:ascii="Times New Roman" w:hAnsi="Times New Roman" w:cs="Times New Roman"/>
+          <w:sz w:val="21"/>
+          <w:szCs w:val="21"/>
+        </w:rPr>
+        <w:t xml:space="preserve">            </w:t>
+      </w:r>
+      <w:r>
+        <w:rPr>
+          <w:rFonts w:ascii="Times New Roman" w:hAnsi="Times New Roman" w:cs="Times New Roman"/>
+          <w:sz w:val="21"/>
+          <w:szCs w:val="21"/>
+        </w:rPr>
+        <w:t>3.1.2 Variables…………………………………………………………………………….</w:t>
+      </w:r>
+    </w:p>
+    <w:p>
+      <w:pPr>
+        <w:spacing w:after="0"/>
+        <w:rPr>
+          <w:rFonts w:ascii="Times New Roman" w:hAnsi="Times New Roman" w:cs="Times New Roman"/>
+          <w:sz w:val="21"/>
+          <w:szCs w:val="21"/>
+        </w:rPr>
+      </w:pPr>
+      <w:r>
+        <w:rPr>
+          <w:rFonts w:ascii="Times New Roman" w:hAnsi="Times New Roman" w:cs="Times New Roman"/>
+          <w:sz w:val="21"/>
+          <w:szCs w:val="21"/>
+        </w:rPr>
+        <w:t xml:space="preserve">            </w:t>
+      </w:r>
+      <w:r>
+        <w:rPr>
+          <w:rFonts w:ascii="Times New Roman" w:hAnsi="Times New Roman" w:cs="Times New Roman"/>
+          <w:sz w:val="21"/>
+          <w:szCs w:val="21"/>
+        </w:rPr>
+        <w:t>3.1.3 Requirements…………………………………………………………………………</w:t>
+      </w:r>
+    </w:p>
+    <w:p>
+      <w:pPr>
+        <w:spacing w:after="0"/>
+        <w:rPr>
+          <w:rFonts w:ascii="Times New Roman" w:hAnsi="Times New Roman" w:cs="Times New Roman"/>
+          <w:sz w:val="21"/>
+          <w:szCs w:val="21"/>
+        </w:rPr>
+      </w:pPr>
+      <w:r>
+        <w:rPr>
+          <w:rFonts w:ascii="Times New Roman" w:hAnsi="Times New Roman" w:cs="Times New Roman"/>
+          <w:sz w:val="21"/>
+          <w:szCs w:val="21"/>
+        </w:rPr>
+        <w:t xml:space="preserve">            </w:t>
+      </w:r>
+      <w:r>
+        <w:rPr>
+          <w:rFonts w:ascii="Times New Roman" w:hAnsi="Times New Roman" w:cs="Times New Roman"/>
+          <w:sz w:val="21"/>
+          <w:szCs w:val="21"/>
+        </w:rPr>
+        <w:t>3.1.4 Future</w:t>
+      </w:r>
+      <w:r>
+        <w:rPr>
+          <w:rFonts w:ascii="Times New Roman" w:hAnsi="Times New Roman" w:cs="Times New Roman"/>
+          <w:sz w:val="21"/>
+          <w:szCs w:val="21"/>
+        </w:rPr>
+        <w:t xml:space="preserve"> Changes</w:t>
+      </w:r>
+      <w:r>
+        <w:rPr>
+          <w:rFonts w:ascii="Times New Roman" w:hAnsi="Times New Roman" w:cs="Times New Roman"/>
+          <w:sz w:val="21"/>
+          <w:szCs w:val="21"/>
+        </w:rPr>
+        <w:t>…………………………………………………………………………….</w:t>
+      </w:r>
+    </w:p>
+    <w:p>
+      <w:pPr>
+        <w:spacing w:after="0"/>
+        <w:rPr>
+          <w:rFonts w:ascii="Times New Roman" w:hAnsi="Times New Roman" w:cs="Times New Roman"/>
+          <w:sz w:val="21"/>
+          <w:szCs w:val="21"/>
+        </w:rPr>
+      </w:pPr>
+      <w:r>
+        <w:rPr>
+          <w:rFonts w:ascii="Times New Roman" w:hAnsi="Times New Roman" w:cs="Times New Roman"/>
+          <w:sz w:val="21"/>
+          <w:szCs w:val="21"/>
+        </w:rPr>
+        <w:t xml:space="preserve">            </w:t>
+      </w:r>
+      <w:r>
+        <w:rPr>
+          <w:rFonts w:ascii="Times New Roman" w:hAnsi="Times New Roman" w:cs="Times New Roman"/>
+          <w:sz w:val="21"/>
+          <w:szCs w:val="21"/>
+        </w:rPr>
+        <w:t>3.1.5 Stateflow………………………………………………………………………………………..</w:t>
+      </w:r>
+    </w:p>
+    <w:p>
+      <w:pPr>
+        <w:spacing w:after="0"/>
+        <w:rPr>
+          <w:rFonts w:ascii="Times New Roman" w:hAnsi="Times New Roman" w:cs="Times New Roman"/>
+          <w:sz w:val="21"/>
+          <w:szCs w:val="21"/>
+        </w:rPr>
+      </w:pPr>
+      <w:r>
+        <w:rPr>
+          <w:rFonts w:ascii="Times New Roman" w:hAnsi="Times New Roman" w:cs="Times New Roman"/>
+          <w:sz w:val="21"/>
+          <w:szCs w:val="21"/>
+        </w:rPr>
+        <w:t xml:space="preserve">            3.1.6 Testing…………………………………………………………………………………………….</w:t>
+      </w:r>
+    </w:p>
+    <w:p>
+      <w:pPr>
+        <w:spacing w:after="0"/>
         <w:rPr>
           <w:rFonts w:ascii="Times New Roman" w:hAnsi="Times New Roman" w:cs="Times New Roman"/>
           <w:b/>
@@ -666,18 +940,174 @@
           <w:rFonts w:ascii="Times New Roman" w:hAnsi="Times New Roman" w:cs="Times New Roman"/>
           <w:b/>
           <w:bCs/>
+        </w:rPr>
+        <w:t xml:space="preserve">        3.2 </w:t>
+      </w:r>
+      <w:r>
+        <w:rPr>
+          <w:rFonts w:ascii="Times New Roman" w:hAnsi="Times New Roman" w:cs="Times New Roman"/>
+          <w:b/>
+          <w:bCs/>
+        </w:rPr>
+        <w:t>A</w:t>
+      </w:r>
+      <w:r>
+        <w:rPr>
+          <w:rFonts w:ascii="Times New Roman" w:hAnsi="Times New Roman" w:cs="Times New Roman"/>
+          <w:b/>
+          <w:bCs/>
+        </w:rPr>
+        <w:t>OO</w:t>
+      </w:r>
+      <w:r>
+        <w:rPr>
+          <w:rFonts w:ascii="Times New Roman" w:hAnsi="Times New Roman" w:cs="Times New Roman"/>
+          <w:b/>
+          <w:bCs/>
+        </w:rPr>
+        <w:t>……………………………………………………………………………..</w:t>
+      </w:r>
+    </w:p>
+    <w:p>
+      <w:pPr>
+        <w:spacing w:after="0"/>
+        <w:rPr>
+          <w:rFonts w:ascii="Times New Roman" w:hAnsi="Times New Roman" w:cs="Times New Roman"/>
+          <w:sz w:val="21"/>
+          <w:szCs w:val="21"/>
+        </w:rPr>
+      </w:pPr>
+      <w:r>
+        <w:rPr>
+          <w:rFonts w:ascii="Times New Roman" w:hAnsi="Times New Roman" w:cs="Times New Roman"/>
+          <w:sz w:val="21"/>
+          <w:szCs w:val="21"/>
+        </w:rPr>
+        <w:t xml:space="preserve">            3.2.1</w:t>
+      </w:r>
+      <w:r>
+        <w:rPr>
+          <w:rFonts w:ascii="Times New Roman" w:hAnsi="Times New Roman" w:cs="Times New Roman"/>
           <w:sz w:val="26"/>
           <w:szCs w:val="26"/>
         </w:rPr>
-        <w:t xml:space="preserve">        </w:t>
-      </w:r>
-      <w:r>
+        <w:t xml:space="preserve"> </w:t>
+      </w:r>
+      <w:r>
+        <w:rPr>
+          <w:rFonts w:ascii="Times New Roman" w:hAnsi="Times New Roman" w:cs="Times New Roman"/>
+          <w:sz w:val="21"/>
+          <w:szCs w:val="21"/>
+        </w:rPr>
+        <w:t>Description…………………………………………………………………………..</w:t>
+      </w:r>
+    </w:p>
+    <w:p>
+      <w:pPr>
+        <w:spacing w:after="0"/>
+        <w:rPr>
+          <w:rFonts w:ascii="Times New Roman" w:hAnsi="Times New Roman" w:cs="Times New Roman"/>
+          <w:sz w:val="21"/>
+          <w:szCs w:val="21"/>
+        </w:rPr>
+      </w:pPr>
+      <w:r>
+        <w:rPr>
+          <w:rFonts w:ascii="Times New Roman" w:hAnsi="Times New Roman" w:cs="Times New Roman"/>
+          <w:sz w:val="21"/>
+          <w:szCs w:val="21"/>
+        </w:rPr>
+        <w:t xml:space="preserve">            3.2.2 Variables…………………………………………………………………………….</w:t>
+      </w:r>
+    </w:p>
+    <w:p>
+      <w:pPr>
+        <w:spacing w:after="0"/>
+        <w:rPr>
+          <w:rFonts w:ascii="Times New Roman" w:hAnsi="Times New Roman" w:cs="Times New Roman"/>
+          <w:sz w:val="21"/>
+          <w:szCs w:val="21"/>
+        </w:rPr>
+      </w:pPr>
+      <w:r>
+        <w:rPr>
+          <w:rFonts w:ascii="Times New Roman" w:hAnsi="Times New Roman" w:cs="Times New Roman"/>
+          <w:sz w:val="21"/>
+          <w:szCs w:val="21"/>
+        </w:rPr>
+        <w:t xml:space="preserve">            3.2.3 Requirements…………………………………………………………………………</w:t>
+      </w:r>
+    </w:p>
+    <w:p>
+      <w:pPr>
+        <w:spacing w:after="0"/>
+        <w:rPr>
+          <w:rFonts w:ascii="Times New Roman" w:hAnsi="Times New Roman" w:cs="Times New Roman"/>
+          <w:sz w:val="21"/>
+          <w:szCs w:val="21"/>
+        </w:rPr>
+      </w:pPr>
+      <w:r>
+        <w:rPr>
+          <w:rFonts w:ascii="Times New Roman" w:hAnsi="Times New Roman" w:cs="Times New Roman"/>
+          <w:sz w:val="21"/>
+          <w:szCs w:val="21"/>
+        </w:rPr>
+        <w:t xml:space="preserve">            3.2.4 Future Changes…………………………………………………………………………….</w:t>
+      </w:r>
+    </w:p>
+    <w:p>
+      <w:pPr>
+        <w:spacing w:after="0"/>
+        <w:rPr>
+          <w:rFonts w:ascii="Times New Roman" w:hAnsi="Times New Roman" w:cs="Times New Roman"/>
+          <w:sz w:val="21"/>
+          <w:szCs w:val="21"/>
+        </w:rPr>
+      </w:pPr>
+      <w:r>
+        <w:rPr>
+          <w:rFonts w:ascii="Times New Roman" w:hAnsi="Times New Roman" w:cs="Times New Roman"/>
+          <w:sz w:val="21"/>
+          <w:szCs w:val="21"/>
+        </w:rPr>
+        <w:t xml:space="preserve">            3.2.5 Stateflow………………………………………………………………………………………..</w:t>
+      </w:r>
+    </w:p>
+    <w:p>
+      <w:pPr>
+        <w:spacing w:after="0"/>
+        <w:rPr>
+          <w:rFonts w:ascii="Times New Roman" w:hAnsi="Times New Roman" w:cs="Times New Roman"/>
+          <w:sz w:val="21"/>
+          <w:szCs w:val="21"/>
+        </w:rPr>
+      </w:pPr>
+      <w:r>
+        <w:rPr>
+          <w:rFonts w:ascii="Times New Roman" w:hAnsi="Times New Roman" w:cs="Times New Roman"/>
+          <w:sz w:val="21"/>
+          <w:szCs w:val="21"/>
+        </w:rPr>
+        <w:t xml:space="preserve">            3.2.6 Testing…………………………………………………………………………………………….</w:t>
+      </w:r>
+    </w:p>
+    <w:p>
+      <w:pPr>
+        <w:spacing w:after="0"/>
         <w:rPr>
           <w:rFonts w:ascii="Times New Roman" w:hAnsi="Times New Roman" w:cs="Times New Roman"/>
           <w:b/>
           <w:bCs/>
         </w:rPr>
-        <w:t xml:space="preserve">3.1 </w:t>
+      </w:pPr>
+      <w:r>
+        <w:rPr>
+          <w:rFonts w:ascii="Times New Roman" w:hAnsi="Times New Roman" w:cs="Times New Roman"/>
+          <w:sz w:val="21"/>
+          <w:szCs w:val="21"/>
+        </w:rPr>
+        <w:t xml:space="preserve">         </w:t>
       </w:r>
       <w:r>
         <w:rPr>
@@ -685,7 +1115,7 @@
           <w:b/>
           <w:bCs/>
         </w:rPr>
-        <w:t>V</w:t>
+        <w:t>3.3 A</w:t>
       </w:r>
       <w:r>
         <w:rPr>
@@ -693,7 +1123,7 @@
           <w:b/>
           <w:bCs/>
         </w:rPr>
-        <w:t>OO</w:t>
+        <w:t>AI</w:t>
       </w:r>
       <w:r>
         <w:rPr>
@@ -701,7 +1131,215 @@
           <w:b/>
           <w:bCs/>
         </w:rPr>
-        <w:t>………………………………………………………………</w:t>
+        <w:t>……………………………………………………………………………..</w:t>
+      </w:r>
+    </w:p>
+    <w:p>
+      <w:pPr>
+        <w:spacing w:after="0"/>
+        <w:rPr>
+          <w:rFonts w:ascii="Times New Roman" w:hAnsi="Times New Roman" w:cs="Times New Roman"/>
+          <w:sz w:val="21"/>
+          <w:szCs w:val="21"/>
+        </w:rPr>
+      </w:pPr>
+      <w:r>
+        <w:rPr>
+          <w:rFonts w:ascii="Times New Roman" w:hAnsi="Times New Roman" w:cs="Times New Roman"/>
+          <w:sz w:val="21"/>
+          <w:szCs w:val="21"/>
+        </w:rPr>
+        <w:t xml:space="preserve">            3.3.1</w:t>
+      </w:r>
+      <w:r>
+        <w:rPr>
+          <w:rFonts w:ascii="Times New Roman" w:hAnsi="Times New Roman" w:cs="Times New Roman"/>
+          <w:sz w:val="26"/>
+          <w:szCs w:val="26"/>
+        </w:rPr>
+        <w:t xml:space="preserve"> </w:t>
+      </w:r>
+      <w:r>
+        <w:rPr>
+          <w:rFonts w:ascii="Times New Roman" w:hAnsi="Times New Roman" w:cs="Times New Roman"/>
+          <w:sz w:val="21"/>
+          <w:szCs w:val="21"/>
+        </w:rPr>
+        <w:t>Description…………………………………………………………………………..</w:t>
+      </w:r>
+    </w:p>
+    <w:p>
+      <w:pPr>
+        <w:spacing w:after="0"/>
+        <w:rPr>
+          <w:rFonts w:ascii="Times New Roman" w:hAnsi="Times New Roman" w:cs="Times New Roman"/>
+          <w:sz w:val="21"/>
+          <w:szCs w:val="21"/>
+        </w:rPr>
+      </w:pPr>
+      <w:r>
+        <w:rPr>
+          <w:rFonts w:ascii="Times New Roman" w:hAnsi="Times New Roman" w:cs="Times New Roman"/>
+          <w:sz w:val="21"/>
+          <w:szCs w:val="21"/>
+        </w:rPr>
+        <w:t xml:space="preserve">            3.3.2 Variables…………………………………………………………………………….</w:t>
+      </w:r>
+    </w:p>
+    <w:p>
+      <w:pPr>
+        <w:spacing w:after="0"/>
+        <w:rPr>
+          <w:rFonts w:ascii="Times New Roman" w:hAnsi="Times New Roman" w:cs="Times New Roman"/>
+          <w:sz w:val="21"/>
+          <w:szCs w:val="21"/>
+        </w:rPr>
+      </w:pPr>
+      <w:r>
+        <w:rPr>
+          <w:rFonts w:ascii="Times New Roman" w:hAnsi="Times New Roman" w:cs="Times New Roman"/>
+          <w:sz w:val="21"/>
+          <w:szCs w:val="21"/>
+        </w:rPr>
+        <w:t xml:space="preserve">            3.3.3 Requirements…………………………………………………………………………</w:t>
+      </w:r>
+    </w:p>
+    <w:p>
+      <w:pPr>
+        <w:spacing w:after="0"/>
+        <w:rPr>
+          <w:rFonts w:ascii="Times New Roman" w:hAnsi="Times New Roman" w:cs="Times New Roman"/>
+          <w:sz w:val="21"/>
+          <w:szCs w:val="21"/>
+        </w:rPr>
+      </w:pPr>
+      <w:r>
+        <w:rPr>
+          <w:rFonts w:ascii="Times New Roman" w:hAnsi="Times New Roman" w:cs="Times New Roman"/>
+          <w:sz w:val="21"/>
+          <w:szCs w:val="21"/>
+        </w:rPr>
+        <w:t xml:space="preserve">            3.3.4 </w:t>
+      </w:r>
+      <w:r>
+        <w:rPr>
+          <w:rFonts w:ascii="Times New Roman" w:hAnsi="Times New Roman" w:cs="Times New Roman"/>
+          <w:sz w:val="21"/>
+          <w:szCs w:val="21"/>
+        </w:rPr>
+        <w:t>State Transitions</w:t>
+      </w:r>
+      <w:r>
+        <w:rPr>
+          <w:rFonts w:ascii="Times New Roman" w:hAnsi="Times New Roman" w:cs="Times New Roman"/>
+          <w:sz w:val="21"/>
+          <w:szCs w:val="21"/>
+        </w:rPr>
+        <w:t>…………………………………………………………………………….</w:t>
+      </w:r>
+    </w:p>
+    <w:p>
+      <w:pPr>
+        <w:spacing w:after="0"/>
+        <w:rPr>
+          <w:rFonts w:ascii="Times New Roman" w:hAnsi="Times New Roman" w:cs="Times New Roman"/>
+          <w:sz w:val="21"/>
+          <w:szCs w:val="21"/>
+        </w:rPr>
+      </w:pPr>
+      <w:r>
+        <w:rPr>
+          <w:rFonts w:ascii="Times New Roman" w:hAnsi="Times New Roman" w:cs="Times New Roman"/>
+          <w:sz w:val="21"/>
+          <w:szCs w:val="21"/>
+        </w:rPr>
+        <w:t xml:space="preserve">            3.3.5 State</w:t>
+      </w:r>
+      <w:r>
+        <w:rPr>
+          <w:rFonts w:ascii="Times New Roman" w:hAnsi="Times New Roman" w:cs="Times New Roman"/>
+          <w:sz w:val="21"/>
+          <w:szCs w:val="21"/>
+        </w:rPr>
+        <w:t xml:space="preserve"> Details</w:t>
+      </w:r>
+      <w:r>
+        <w:rPr>
+          <w:rFonts w:ascii="Times New Roman" w:hAnsi="Times New Roman" w:cs="Times New Roman"/>
+          <w:sz w:val="21"/>
+          <w:szCs w:val="21"/>
+        </w:rPr>
+        <w:t>………………………………………………………………………………………..</w:t>
+      </w:r>
+    </w:p>
+    <w:p>
+      <w:pPr>
+        <w:spacing w:after="0"/>
+        <w:rPr>
+          <w:rFonts w:ascii="Times New Roman" w:hAnsi="Times New Roman" w:cs="Times New Roman"/>
+          <w:sz w:val="21"/>
+          <w:szCs w:val="21"/>
+        </w:rPr>
+      </w:pPr>
+      <w:r>
+        <w:rPr>
+          <w:rFonts w:ascii="Times New Roman" w:hAnsi="Times New Roman" w:cs="Times New Roman"/>
+          <w:sz w:val="21"/>
+          <w:szCs w:val="21"/>
+        </w:rPr>
+        <w:t xml:space="preserve">            3.3.6 </w:t>
+      </w:r>
+      <w:r>
+        <w:rPr>
+          <w:rFonts w:ascii="Times New Roman" w:hAnsi="Times New Roman" w:cs="Times New Roman"/>
+          <w:sz w:val="21"/>
+          <w:szCs w:val="21"/>
+        </w:rPr>
+        <w:t>Future Changes</w:t>
+      </w:r>
+      <w:r>
+        <w:rPr>
+          <w:rFonts w:ascii="Times New Roman" w:hAnsi="Times New Roman" w:cs="Times New Roman"/>
+          <w:sz w:val="21"/>
+          <w:szCs w:val="21"/>
+        </w:rPr>
+        <w:t>……………………………………………………………………</w:t>
+      </w:r>
+    </w:p>
+    <w:p>
+      <w:pPr>
+        <w:spacing w:after="0"/>
+        <w:rPr>
+          <w:rFonts w:ascii="Times New Roman" w:hAnsi="Times New Roman" w:cs="Times New Roman"/>
+          <w:sz w:val="21"/>
+          <w:szCs w:val="21"/>
+        </w:rPr>
+      </w:pPr>
+      <w:r>
+        <w:rPr>
+          <w:rFonts w:ascii="Times New Roman" w:hAnsi="Times New Roman" w:cs="Times New Roman"/>
+          <w:sz w:val="21"/>
+          <w:szCs w:val="21"/>
+        </w:rPr>
+        <w:t xml:space="preserve">            3.3.7 Stateflow………………………………………………………………………………………..</w:t>
+      </w:r>
+    </w:p>
+    <w:p>
+      <w:pPr>
+        <w:spacing w:after="0"/>
+        <w:rPr>
+          <w:rFonts w:ascii="Times New Roman" w:hAnsi="Times New Roman" w:cs="Times New Roman"/>
+          <w:sz w:val="21"/>
+          <w:szCs w:val="21"/>
+        </w:rPr>
+      </w:pPr>
+      <w:r>
+        <w:rPr>
+          <w:rFonts w:ascii="Times New Roman" w:hAnsi="Times New Roman" w:cs="Times New Roman"/>
+          <w:sz w:val="21"/>
+          <w:szCs w:val="21"/>
+        </w:rPr>
+        <w:t xml:space="preserve">            3.3.8 Testing……………………………………………………………………………………………</w:t>
       </w:r>
       <w:r>
         <w:rPr>
@@ -709,18 +1347,26 @@
           <w:b/>
           <w:bCs/>
         </w:rPr>
-        <w:t>……………………</w:t>
-      </w:r>
-      <w:proofErr w:type="gramStart"/>
-      <w:r>
+        <w:t xml:space="preserve"> </w:t>
+      </w:r>
+    </w:p>
+    <w:p>
+      <w:pPr>
+        <w:spacing w:after="0"/>
         <w:rPr>
           <w:rFonts w:ascii="Times New Roman" w:hAnsi="Times New Roman" w:cs="Times New Roman"/>
           <w:b/>
           <w:bCs/>
         </w:rPr>
-        <w:t>…..</w:t>
-      </w:r>
-      <w:proofErr w:type="gramEnd"/>
+      </w:pPr>
+      <w:r>
+        <w:rPr>
+          <w:rFonts w:ascii="Times New Roman" w:hAnsi="Times New Roman" w:cs="Times New Roman"/>
+          <w:b/>
+          <w:bCs/>
+        </w:rPr>
+        <w:t xml:space="preserve">         3.4 VVI……………………………………………………………………………..      </w:t>
+      </w:r>
     </w:p>
     <w:p>
       <w:pPr>
@@ -734,17 +1380,17 @@
       <w:r>
         <w:rPr>
           <w:rFonts w:ascii="Times New Roman" w:hAnsi="Times New Roman" w:cs="Times New Roman"/>
+          <w:sz w:val="21"/>
+          <w:szCs w:val="21"/>
+        </w:rPr>
+        <w:t xml:space="preserve">            3.4.1</w:t>
+      </w:r>
+      <w:r>
+        <w:rPr>
+          <w:rFonts w:ascii="Times New Roman" w:hAnsi="Times New Roman" w:cs="Times New Roman"/>
           <w:sz w:val="26"/>
           <w:szCs w:val="26"/>
         </w:rPr>
-        <w:t xml:space="preserve">         </w:t>
-      </w:r>
-      <w:r>
-        <w:rPr>
-          <w:rFonts w:ascii="Times New Roman" w:hAnsi="Times New Roman" w:cs="Times New Roman"/>
-          <w:sz w:val="26"/>
-          <w:szCs w:val="26"/>
-        </w:rPr>
         <w:t xml:space="preserve"> </w:t>
       </w:r>
       <w:r>
@@ -753,42 +1399,44 @@
           <w:sz w:val="21"/>
           <w:szCs w:val="21"/>
         </w:rPr>
-        <w:t>3.1.1</w:t>
-      </w:r>
-      <w:r>
-        <w:rPr>
-          <w:rFonts w:ascii="Times New Roman" w:hAnsi="Times New Roman" w:cs="Times New Roman"/>
-          <w:sz w:val="26"/>
-          <w:szCs w:val="26"/>
-        </w:rPr>
-        <w:t xml:space="preserve"> </w:t>
-      </w:r>
-      <w:r>
+        <w:t>Description…………………………………………………………………………..</w:t>
+      </w:r>
+    </w:p>
+    <w:p>
+      <w:pPr>
+        <w:spacing w:after="0"/>
         <w:rPr>
           <w:rFonts w:ascii="Times New Roman" w:hAnsi="Times New Roman" w:cs="Times New Roman"/>
           <w:sz w:val="21"/>
           <w:szCs w:val="21"/>
         </w:rPr>
-        <w:t>Description</w:t>
-      </w:r>
+      </w:pPr>
       <w:r>
         <w:rPr>
           <w:rFonts w:ascii="Times New Roman" w:hAnsi="Times New Roman" w:cs="Times New Roman"/>
           <w:sz w:val="21"/>
           <w:szCs w:val="21"/>
         </w:rPr>
-        <w:t>………………………………………………………………………</w:t>
-      </w:r>
-      <w:proofErr w:type="gramStart"/>
-      <w:r>
+        <w:t xml:space="preserve">            3.4.2 Variables…………………………………………………………………………….</w:t>
+      </w:r>
+    </w:p>
+    <w:p>
+      <w:pPr>
+        <w:spacing w:after="0"/>
         <w:rPr>
           <w:rFonts w:ascii="Times New Roman" w:hAnsi="Times New Roman" w:cs="Times New Roman"/>
           <w:sz w:val="21"/>
           <w:szCs w:val="21"/>
         </w:rPr>
-        <w:t>…..</w:t>
-      </w:r>
-      <w:proofErr w:type="gramEnd"/>
+      </w:pPr>
+      <w:r>
+        <w:rPr>
+          <w:rFonts w:ascii="Times New Roman" w:hAnsi="Times New Roman" w:cs="Times New Roman"/>
+          <w:sz w:val="21"/>
+          <w:szCs w:val="21"/>
+        </w:rPr>
+        <w:t xml:space="preserve">            3.4.3 Initial Values…………………………………………………………………………….</w:t>
+      </w:r>
     </w:p>
     <w:p>
       <w:pPr>
@@ -805,7 +1453,7 @@
           <w:sz w:val="21"/>
           <w:szCs w:val="21"/>
         </w:rPr>
-        <w:t xml:space="preserve">            </w:t>
+        <w:t xml:space="preserve">            3.4.</w:t>
       </w:r>
       <w:r>
         <w:rPr>
@@ -813,7 +1461,15 @@
           <w:sz w:val="21"/>
           <w:szCs w:val="21"/>
         </w:rPr>
-        <w:t>3.1.2 Variables…………………………………………………………………………….</w:t>
+        <w:t>4</w:t>
+      </w:r>
+      <w:r>
+        <w:rPr>
+          <w:rFonts w:ascii="Times New Roman" w:hAnsi="Times New Roman" w:cs="Times New Roman"/>
+          <w:sz w:val="21"/>
+          <w:szCs w:val="21"/>
+        </w:rPr>
+        <w:t xml:space="preserve"> Requirements…………………………………………………………………………</w:t>
       </w:r>
     </w:p>
     <w:p>
@@ -831,15 +1487,25 @@
           <w:sz w:val="21"/>
           <w:szCs w:val="21"/>
         </w:rPr>
-        <w:t xml:space="preserve">            </w:t>
-      </w:r>
-      <w:r>
+        <w:t xml:space="preserve">            3.4.5 State Transitions…………………………………………………………………………….</w:t>
+      </w:r>
+    </w:p>
+    <w:p>
+      <w:pPr>
+        <w:spacing w:after="0"/>
         <w:rPr>
           <w:rFonts w:ascii="Times New Roman" w:hAnsi="Times New Roman" w:cs="Times New Roman"/>
           <w:sz w:val="21"/>
           <w:szCs w:val="21"/>
         </w:rPr>
-        <w:t>3.1.3 Requirements…………………………………………………………………………</w:t>
+      </w:pPr>
+      <w:r>
+        <w:rPr>
+          <w:rFonts w:ascii="Times New Roman" w:hAnsi="Times New Roman" w:cs="Times New Roman"/>
+          <w:sz w:val="21"/>
+          <w:szCs w:val="21"/>
+        </w:rPr>
+        <w:t xml:space="preserve">            3.4.6 State Details………………………………………………………………………………………..</w:t>
       </w:r>
     </w:p>
     <w:p>
@@ -857,23 +1523,25 @@
           <w:sz w:val="21"/>
           <w:szCs w:val="21"/>
         </w:rPr>
-        <w:t xml:space="preserve">            </w:t>
-      </w:r>
-      <w:r>
+        <w:t xml:space="preserve">            3.4.7 Future Changes……………………………………………………………………</w:t>
+      </w:r>
+    </w:p>
+    <w:p>
+      <w:pPr>
+        <w:spacing w:after="0"/>
         <w:rPr>
           <w:rFonts w:ascii="Times New Roman" w:hAnsi="Times New Roman" w:cs="Times New Roman"/>
           <w:sz w:val="21"/>
           <w:szCs w:val="21"/>
         </w:rPr>
-        <w:t>3.1.4 Future</w:t>
-      </w:r>
+      </w:pPr>
       <w:r>
         <w:rPr>
           <w:rFonts w:ascii="Times New Roman" w:hAnsi="Times New Roman" w:cs="Times New Roman"/>
           <w:sz w:val="21"/>
           <w:szCs w:val="21"/>
         </w:rPr>
-        <w:t xml:space="preserve"> Changes</w:t>
+        <w:t xml:space="preserve">            3.4.</w:t>
       </w:r>
       <w:r>
         <w:rPr>
@@ -881,7 +1549,15 @@
           <w:sz w:val="21"/>
           <w:szCs w:val="21"/>
         </w:rPr>
-        <w:t>…………………………………………………………………………….</w:t>
+        <w:t>8</w:t>
+      </w:r>
+      <w:r>
+        <w:rPr>
+          <w:rFonts w:ascii="Times New Roman" w:hAnsi="Times New Roman" w:cs="Times New Roman"/>
+          <w:sz w:val="21"/>
+          <w:szCs w:val="21"/>
+        </w:rPr>
+        <w:t xml:space="preserve"> Stateflow………………………………………………………………………………………..</w:t>
       </w:r>
     </w:p>
     <w:p>
@@ -899,7 +1575,7 @@
           <w:sz w:val="21"/>
           <w:szCs w:val="21"/>
         </w:rPr>
-        <w:t xml:space="preserve">            </w:t>
+        <w:t xml:space="preserve">            3.4.</w:t>
       </w:r>
       <w:r>
         <w:rPr>
@@ -907,789 +1583,15 @@
           <w:sz w:val="21"/>
           <w:szCs w:val="21"/>
         </w:rPr>
-        <w:t>3.1.5 Stateflow……………………………………………………………………………………</w:t>
-      </w:r>
-      <w:proofErr w:type="gramStart"/>
+        <w:t>9</w:t>
+      </w:r>
       <w:r>
         <w:rPr>
           <w:rFonts w:ascii="Times New Roman" w:hAnsi="Times New Roman" w:cs="Times New Roman"/>
           <w:sz w:val="21"/>
           <w:szCs w:val="21"/>
         </w:rPr>
-        <w:t>…..</w:t>
-      </w:r>
-      <w:proofErr w:type="gramEnd"/>
-    </w:p>
-    <w:p>
-      <w:pPr>
-        <w:spacing w:after="0"/>
-        <w:rPr>
-          <w:rFonts w:ascii="Times New Roman" w:hAnsi="Times New Roman" w:cs="Times New Roman"/>
-          <w:sz w:val="21"/>
-          <w:szCs w:val="21"/>
-        </w:rPr>
-      </w:pPr>
-      <w:r>
-        <w:rPr>
-          <w:rFonts w:ascii="Times New Roman" w:hAnsi="Times New Roman" w:cs="Times New Roman"/>
-          <w:sz w:val="21"/>
-          <w:szCs w:val="21"/>
-        </w:rPr>
-        <w:t xml:space="preserve">            3.1.6 Testing…………………………………………………………………………………………….</w:t>
-      </w:r>
-    </w:p>
-    <w:p>
-      <w:pPr>
-        <w:spacing w:after="0"/>
-        <w:rPr>
-          <w:rFonts w:ascii="Times New Roman" w:hAnsi="Times New Roman" w:cs="Times New Roman"/>
-          <w:b/>
-          <w:bCs/>
-        </w:rPr>
-      </w:pPr>
-      <w:r>
-        <w:rPr>
-          <w:rFonts w:ascii="Times New Roman" w:hAnsi="Times New Roman" w:cs="Times New Roman"/>
-          <w:b/>
-          <w:bCs/>
-        </w:rPr>
-        <w:t xml:space="preserve">        3.2 </w:t>
-      </w:r>
-      <w:r>
-        <w:rPr>
-          <w:rFonts w:ascii="Times New Roman" w:hAnsi="Times New Roman" w:cs="Times New Roman"/>
-          <w:b/>
-          <w:bCs/>
-        </w:rPr>
-        <w:t>A</w:t>
-      </w:r>
-      <w:r>
-        <w:rPr>
-          <w:rFonts w:ascii="Times New Roman" w:hAnsi="Times New Roman" w:cs="Times New Roman"/>
-          <w:b/>
-          <w:bCs/>
-        </w:rPr>
-        <w:t>OO</w:t>
-      </w:r>
-      <w:r>
-        <w:rPr>
-          <w:rFonts w:ascii="Times New Roman" w:hAnsi="Times New Roman" w:cs="Times New Roman"/>
-          <w:b/>
-          <w:bCs/>
-        </w:rPr>
-        <w:t>…………………………………………………………………………</w:t>
-      </w:r>
-      <w:proofErr w:type="gramStart"/>
-      <w:r>
-        <w:rPr>
-          <w:rFonts w:ascii="Times New Roman" w:hAnsi="Times New Roman" w:cs="Times New Roman"/>
-          <w:b/>
-          <w:bCs/>
-        </w:rPr>
-        <w:t>…..</w:t>
-      </w:r>
-      <w:proofErr w:type="gramEnd"/>
-    </w:p>
-    <w:p>
-      <w:pPr>
-        <w:spacing w:after="0"/>
-        <w:rPr>
-          <w:rFonts w:ascii="Times New Roman" w:hAnsi="Times New Roman" w:cs="Times New Roman"/>
-          <w:sz w:val="21"/>
-          <w:szCs w:val="21"/>
-        </w:rPr>
-      </w:pPr>
-      <w:r>
-        <w:rPr>
-          <w:rFonts w:ascii="Times New Roman" w:hAnsi="Times New Roman" w:cs="Times New Roman"/>
-          <w:sz w:val="21"/>
-          <w:szCs w:val="21"/>
-        </w:rPr>
-        <w:t xml:space="preserve">            3.2.1</w:t>
-      </w:r>
-      <w:r>
-        <w:rPr>
-          <w:rFonts w:ascii="Times New Roman" w:hAnsi="Times New Roman" w:cs="Times New Roman"/>
-          <w:sz w:val="26"/>
-          <w:szCs w:val="26"/>
-        </w:rPr>
-        <w:t xml:space="preserve"> </w:t>
-      </w:r>
-      <w:r>
-        <w:rPr>
-          <w:rFonts w:ascii="Times New Roman" w:hAnsi="Times New Roman" w:cs="Times New Roman"/>
-          <w:sz w:val="21"/>
-          <w:szCs w:val="21"/>
-        </w:rPr>
-        <w:t>Description………………………………………………………………………</w:t>
-      </w:r>
-      <w:proofErr w:type="gramStart"/>
-      <w:r>
-        <w:rPr>
-          <w:rFonts w:ascii="Times New Roman" w:hAnsi="Times New Roman" w:cs="Times New Roman"/>
-          <w:sz w:val="21"/>
-          <w:szCs w:val="21"/>
-        </w:rPr>
-        <w:t>…..</w:t>
-      </w:r>
-      <w:proofErr w:type="gramEnd"/>
-    </w:p>
-    <w:p>
-      <w:pPr>
-        <w:spacing w:after="0"/>
-        <w:rPr>
-          <w:rFonts w:ascii="Times New Roman" w:hAnsi="Times New Roman" w:cs="Times New Roman"/>
-          <w:sz w:val="21"/>
-          <w:szCs w:val="21"/>
-        </w:rPr>
-      </w:pPr>
-      <w:r>
-        <w:rPr>
-          <w:rFonts w:ascii="Times New Roman" w:hAnsi="Times New Roman" w:cs="Times New Roman"/>
-          <w:sz w:val="21"/>
-          <w:szCs w:val="21"/>
-        </w:rPr>
-        <w:t xml:space="preserve">            3.2.2 Variables…………………………………………………………………………….</w:t>
-      </w:r>
-    </w:p>
-    <w:p>
-      <w:pPr>
-        <w:spacing w:after="0"/>
-        <w:rPr>
-          <w:rFonts w:ascii="Times New Roman" w:hAnsi="Times New Roman" w:cs="Times New Roman"/>
-          <w:sz w:val="21"/>
-          <w:szCs w:val="21"/>
-        </w:rPr>
-      </w:pPr>
-      <w:r>
-        <w:rPr>
-          <w:rFonts w:ascii="Times New Roman" w:hAnsi="Times New Roman" w:cs="Times New Roman"/>
-          <w:sz w:val="21"/>
-          <w:szCs w:val="21"/>
-        </w:rPr>
-        <w:t xml:space="preserve">            3.2.3 Requirements…………………………………………………………………………</w:t>
-      </w:r>
-    </w:p>
-    <w:p>
-      <w:pPr>
-        <w:spacing w:after="0"/>
-        <w:rPr>
-          <w:rFonts w:ascii="Times New Roman" w:hAnsi="Times New Roman" w:cs="Times New Roman"/>
-          <w:sz w:val="21"/>
-          <w:szCs w:val="21"/>
-        </w:rPr>
-      </w:pPr>
-      <w:r>
-        <w:rPr>
-          <w:rFonts w:ascii="Times New Roman" w:hAnsi="Times New Roman" w:cs="Times New Roman"/>
-          <w:sz w:val="21"/>
-          <w:szCs w:val="21"/>
-        </w:rPr>
-        <w:t xml:space="preserve">            3.2.4 Future Changes…………………………………………………………………………….</w:t>
-      </w:r>
-    </w:p>
-    <w:p>
-      <w:pPr>
-        <w:spacing w:after="0"/>
-        <w:rPr>
-          <w:rFonts w:ascii="Times New Roman" w:hAnsi="Times New Roman" w:cs="Times New Roman"/>
-          <w:sz w:val="21"/>
-          <w:szCs w:val="21"/>
-        </w:rPr>
-      </w:pPr>
-      <w:r>
-        <w:rPr>
-          <w:rFonts w:ascii="Times New Roman" w:hAnsi="Times New Roman" w:cs="Times New Roman"/>
-          <w:sz w:val="21"/>
-          <w:szCs w:val="21"/>
-        </w:rPr>
-        <w:t xml:space="preserve">            3.2.5 Stateflow……………………………………………………………………………………</w:t>
-      </w:r>
-      <w:proofErr w:type="gramStart"/>
-      <w:r>
-        <w:rPr>
-          <w:rFonts w:ascii="Times New Roman" w:hAnsi="Times New Roman" w:cs="Times New Roman"/>
-          <w:sz w:val="21"/>
-          <w:szCs w:val="21"/>
-        </w:rPr>
-        <w:t>…..</w:t>
-      </w:r>
-      <w:proofErr w:type="gramEnd"/>
-    </w:p>
-    <w:p>
-      <w:pPr>
-        <w:spacing w:after="0"/>
-        <w:rPr>
-          <w:rFonts w:ascii="Times New Roman" w:hAnsi="Times New Roman" w:cs="Times New Roman"/>
-          <w:sz w:val="21"/>
-          <w:szCs w:val="21"/>
-        </w:rPr>
-      </w:pPr>
-      <w:r>
-        <w:rPr>
-          <w:rFonts w:ascii="Times New Roman" w:hAnsi="Times New Roman" w:cs="Times New Roman"/>
-          <w:sz w:val="21"/>
-          <w:szCs w:val="21"/>
-        </w:rPr>
-        <w:t xml:space="preserve">            3.2.6 Testing…………………………………………………………………………………………….</w:t>
-      </w:r>
-    </w:p>
-    <w:p>
-      <w:pPr>
-        <w:spacing w:after="0"/>
-        <w:rPr>
-          <w:rFonts w:ascii="Times New Roman" w:hAnsi="Times New Roman" w:cs="Times New Roman"/>
-          <w:b/>
-          <w:bCs/>
-        </w:rPr>
-      </w:pPr>
-      <w:r>
-        <w:rPr>
-          <w:rFonts w:ascii="Times New Roman" w:hAnsi="Times New Roman" w:cs="Times New Roman"/>
-          <w:sz w:val="21"/>
-          <w:szCs w:val="21"/>
-        </w:rPr>
-        <w:t xml:space="preserve">         </w:t>
-      </w:r>
-      <w:r>
-        <w:rPr>
-          <w:rFonts w:ascii="Times New Roman" w:hAnsi="Times New Roman" w:cs="Times New Roman"/>
-          <w:b/>
-          <w:bCs/>
-        </w:rPr>
-        <w:t>3.3 A</w:t>
-      </w:r>
-      <w:r>
-        <w:rPr>
-          <w:rFonts w:ascii="Times New Roman" w:hAnsi="Times New Roman" w:cs="Times New Roman"/>
-          <w:b/>
-          <w:bCs/>
-        </w:rPr>
-        <w:t>AI</w:t>
-      </w:r>
-      <w:r>
-        <w:rPr>
-          <w:rFonts w:ascii="Times New Roman" w:hAnsi="Times New Roman" w:cs="Times New Roman"/>
-          <w:b/>
-          <w:bCs/>
-        </w:rPr>
-        <w:t>…………………………………………………………………………</w:t>
-      </w:r>
-      <w:proofErr w:type="gramStart"/>
-      <w:r>
-        <w:rPr>
-          <w:rFonts w:ascii="Times New Roman" w:hAnsi="Times New Roman" w:cs="Times New Roman"/>
-          <w:b/>
-          <w:bCs/>
-        </w:rPr>
-        <w:t>…..</w:t>
-      </w:r>
-      <w:proofErr w:type="gramEnd"/>
-    </w:p>
-    <w:p>
-      <w:pPr>
-        <w:spacing w:after="0"/>
-        <w:rPr>
-          <w:rFonts w:ascii="Times New Roman" w:hAnsi="Times New Roman" w:cs="Times New Roman"/>
-          <w:sz w:val="21"/>
-          <w:szCs w:val="21"/>
-        </w:rPr>
-      </w:pPr>
-      <w:r>
-        <w:rPr>
-          <w:rFonts w:ascii="Times New Roman" w:hAnsi="Times New Roman" w:cs="Times New Roman"/>
-          <w:sz w:val="21"/>
-          <w:szCs w:val="21"/>
-        </w:rPr>
-        <w:t xml:space="preserve">            3.3.1</w:t>
-      </w:r>
-      <w:r>
-        <w:rPr>
-          <w:rFonts w:ascii="Times New Roman" w:hAnsi="Times New Roman" w:cs="Times New Roman"/>
-          <w:sz w:val="26"/>
-          <w:szCs w:val="26"/>
-        </w:rPr>
-        <w:t xml:space="preserve"> </w:t>
-      </w:r>
-      <w:r>
-        <w:rPr>
-          <w:rFonts w:ascii="Times New Roman" w:hAnsi="Times New Roman" w:cs="Times New Roman"/>
-          <w:sz w:val="21"/>
-          <w:szCs w:val="21"/>
-        </w:rPr>
-        <w:t>Description………………………………………………………………………</w:t>
-      </w:r>
-      <w:proofErr w:type="gramStart"/>
-      <w:r>
-        <w:rPr>
-          <w:rFonts w:ascii="Times New Roman" w:hAnsi="Times New Roman" w:cs="Times New Roman"/>
-          <w:sz w:val="21"/>
-          <w:szCs w:val="21"/>
-        </w:rPr>
-        <w:t>…..</w:t>
-      </w:r>
-      <w:proofErr w:type="gramEnd"/>
-    </w:p>
-    <w:p>
-      <w:pPr>
-        <w:spacing w:after="0"/>
-        <w:rPr>
-          <w:rFonts w:ascii="Times New Roman" w:hAnsi="Times New Roman" w:cs="Times New Roman"/>
-          <w:sz w:val="21"/>
-          <w:szCs w:val="21"/>
-        </w:rPr>
-      </w:pPr>
-      <w:r>
-        <w:rPr>
-          <w:rFonts w:ascii="Times New Roman" w:hAnsi="Times New Roman" w:cs="Times New Roman"/>
-          <w:sz w:val="21"/>
-          <w:szCs w:val="21"/>
-        </w:rPr>
-        <w:t xml:space="preserve">            3.3.2 Variables…………………………………………………………………………….</w:t>
-      </w:r>
-    </w:p>
-    <w:p>
-      <w:pPr>
-        <w:spacing w:after="0"/>
-        <w:rPr>
-          <w:rFonts w:ascii="Times New Roman" w:hAnsi="Times New Roman" w:cs="Times New Roman"/>
-          <w:sz w:val="21"/>
-          <w:szCs w:val="21"/>
-        </w:rPr>
-      </w:pPr>
-      <w:r>
-        <w:rPr>
-          <w:rFonts w:ascii="Times New Roman" w:hAnsi="Times New Roman" w:cs="Times New Roman"/>
-          <w:sz w:val="21"/>
-          <w:szCs w:val="21"/>
-        </w:rPr>
-        <w:t xml:space="preserve">            3.3.3 Requirements…………………………………………………………………………</w:t>
-      </w:r>
-    </w:p>
-    <w:p>
-      <w:pPr>
-        <w:spacing w:after="0"/>
-        <w:rPr>
-          <w:rFonts w:ascii="Times New Roman" w:hAnsi="Times New Roman" w:cs="Times New Roman"/>
-          <w:sz w:val="21"/>
-          <w:szCs w:val="21"/>
-        </w:rPr>
-      </w:pPr>
-      <w:r>
-        <w:rPr>
-          <w:rFonts w:ascii="Times New Roman" w:hAnsi="Times New Roman" w:cs="Times New Roman"/>
-          <w:sz w:val="21"/>
-          <w:szCs w:val="21"/>
-        </w:rPr>
-        <w:t xml:space="preserve">            3.3.4 </w:t>
-      </w:r>
-      <w:r>
-        <w:rPr>
-          <w:rFonts w:ascii="Times New Roman" w:hAnsi="Times New Roman" w:cs="Times New Roman"/>
-          <w:sz w:val="21"/>
-          <w:szCs w:val="21"/>
-        </w:rPr>
-        <w:t>State Transitions</w:t>
-      </w:r>
-      <w:r>
-        <w:rPr>
-          <w:rFonts w:ascii="Times New Roman" w:hAnsi="Times New Roman" w:cs="Times New Roman"/>
-          <w:sz w:val="21"/>
-          <w:szCs w:val="21"/>
-        </w:rPr>
-        <w:t>…………………………………………………………………………….</w:t>
-      </w:r>
-    </w:p>
-    <w:p>
-      <w:pPr>
-        <w:spacing w:after="0"/>
-        <w:rPr>
-          <w:rFonts w:ascii="Times New Roman" w:hAnsi="Times New Roman" w:cs="Times New Roman"/>
-          <w:sz w:val="21"/>
-          <w:szCs w:val="21"/>
-        </w:rPr>
-      </w:pPr>
-      <w:r>
-        <w:rPr>
-          <w:rFonts w:ascii="Times New Roman" w:hAnsi="Times New Roman" w:cs="Times New Roman"/>
-          <w:sz w:val="21"/>
-          <w:szCs w:val="21"/>
-        </w:rPr>
-        <w:t xml:space="preserve">            3.3.5 State</w:t>
-      </w:r>
-      <w:r>
-        <w:rPr>
-          <w:rFonts w:ascii="Times New Roman" w:hAnsi="Times New Roman" w:cs="Times New Roman"/>
-          <w:sz w:val="21"/>
-          <w:szCs w:val="21"/>
-        </w:rPr>
-        <w:t xml:space="preserve"> Details</w:t>
-      </w:r>
-      <w:r>
-        <w:rPr>
-          <w:rFonts w:ascii="Times New Roman" w:hAnsi="Times New Roman" w:cs="Times New Roman"/>
-          <w:sz w:val="21"/>
-          <w:szCs w:val="21"/>
-        </w:rPr>
-        <w:t>……………………………………………………………………………………</w:t>
-      </w:r>
-      <w:proofErr w:type="gramStart"/>
-      <w:r>
-        <w:rPr>
-          <w:rFonts w:ascii="Times New Roman" w:hAnsi="Times New Roman" w:cs="Times New Roman"/>
-          <w:sz w:val="21"/>
-          <w:szCs w:val="21"/>
-        </w:rPr>
-        <w:t>…..</w:t>
-      </w:r>
-      <w:proofErr w:type="gramEnd"/>
-    </w:p>
-    <w:p>
-      <w:pPr>
-        <w:spacing w:after="0"/>
-        <w:rPr>
-          <w:rFonts w:ascii="Times New Roman" w:hAnsi="Times New Roman" w:cs="Times New Roman"/>
-          <w:sz w:val="21"/>
-          <w:szCs w:val="21"/>
-        </w:rPr>
-      </w:pPr>
-      <w:r>
-        <w:rPr>
-          <w:rFonts w:ascii="Times New Roman" w:hAnsi="Times New Roman" w:cs="Times New Roman"/>
-          <w:sz w:val="21"/>
-          <w:szCs w:val="21"/>
-        </w:rPr>
-        <w:t xml:space="preserve">            3.3.6 </w:t>
-      </w:r>
-      <w:r>
-        <w:rPr>
-          <w:rFonts w:ascii="Times New Roman" w:hAnsi="Times New Roman" w:cs="Times New Roman"/>
-          <w:sz w:val="21"/>
-          <w:szCs w:val="21"/>
-        </w:rPr>
-        <w:t>Future Changes</w:t>
-      </w:r>
-      <w:r>
-        <w:rPr>
-          <w:rFonts w:ascii="Times New Roman" w:hAnsi="Times New Roman" w:cs="Times New Roman"/>
-          <w:sz w:val="21"/>
-          <w:szCs w:val="21"/>
-        </w:rPr>
-        <w:t>……………………………………………………………………</w:t>
-      </w:r>
-    </w:p>
-    <w:p>
-      <w:pPr>
-        <w:spacing w:after="0"/>
-        <w:rPr>
-          <w:rFonts w:ascii="Times New Roman" w:hAnsi="Times New Roman" w:cs="Times New Roman"/>
-          <w:sz w:val="21"/>
-          <w:szCs w:val="21"/>
-        </w:rPr>
-      </w:pPr>
-      <w:r>
-        <w:rPr>
-          <w:rFonts w:ascii="Times New Roman" w:hAnsi="Times New Roman" w:cs="Times New Roman"/>
-          <w:sz w:val="21"/>
-          <w:szCs w:val="21"/>
-        </w:rPr>
-        <w:t xml:space="preserve">            3.3.7 Stateflow……………………………………………………………………………………</w:t>
-      </w:r>
-      <w:proofErr w:type="gramStart"/>
-      <w:r>
-        <w:rPr>
-          <w:rFonts w:ascii="Times New Roman" w:hAnsi="Times New Roman" w:cs="Times New Roman"/>
-          <w:sz w:val="21"/>
-          <w:szCs w:val="21"/>
-        </w:rPr>
-        <w:t>…..</w:t>
-      </w:r>
-      <w:proofErr w:type="gramEnd"/>
-    </w:p>
-    <w:p>
-      <w:pPr>
-        <w:spacing w:after="0"/>
-        <w:rPr>
-          <w:rFonts w:ascii="Times New Roman" w:hAnsi="Times New Roman" w:cs="Times New Roman"/>
-          <w:sz w:val="21"/>
-          <w:szCs w:val="21"/>
-        </w:rPr>
-      </w:pPr>
-      <w:r>
-        <w:rPr>
-          <w:rFonts w:ascii="Times New Roman" w:hAnsi="Times New Roman" w:cs="Times New Roman"/>
-          <w:sz w:val="21"/>
-          <w:szCs w:val="21"/>
-        </w:rPr>
-        <w:t xml:space="preserve">            3.3.8 Testing……………………………………………………………………………………………</w:t>
-      </w:r>
-      <w:r>
-        <w:rPr>
-          <w:rFonts w:ascii="Times New Roman" w:hAnsi="Times New Roman" w:cs="Times New Roman"/>
-          <w:b/>
-          <w:bCs/>
-        </w:rPr>
-        <w:t xml:space="preserve"> </w:t>
-      </w:r>
-    </w:p>
-    <w:p>
-      <w:pPr>
-        <w:spacing w:after="0"/>
-        <w:rPr>
-          <w:rFonts w:ascii="Times New Roman" w:hAnsi="Times New Roman" w:cs="Times New Roman"/>
-          <w:b/>
-          <w:bCs/>
-        </w:rPr>
-      </w:pPr>
-      <w:r>
-        <w:rPr>
-          <w:rFonts w:ascii="Times New Roman" w:hAnsi="Times New Roman" w:cs="Times New Roman"/>
-          <w:b/>
-          <w:bCs/>
-        </w:rPr>
-        <w:t xml:space="preserve">         3.4 VVI…………………………………………………………………………</w:t>
-      </w:r>
-      <w:proofErr w:type="gramStart"/>
-      <w:r>
-        <w:rPr>
-          <w:rFonts w:ascii="Times New Roman" w:hAnsi="Times New Roman" w:cs="Times New Roman"/>
-          <w:b/>
-          <w:bCs/>
-        </w:rPr>
-        <w:t>…..</w:t>
-      </w:r>
-      <w:proofErr w:type="gramEnd"/>
-      <w:r>
-        <w:rPr>
-          <w:rFonts w:ascii="Times New Roman" w:hAnsi="Times New Roman" w:cs="Times New Roman"/>
-          <w:b/>
-          <w:bCs/>
-        </w:rPr>
-        <w:t xml:space="preserve">      </w:t>
-      </w:r>
-    </w:p>
-    <w:p>
-      <w:pPr>
-        <w:spacing w:after="0"/>
-        <w:rPr>
-          <w:rFonts w:ascii="Times New Roman" w:hAnsi="Times New Roman" w:cs="Times New Roman"/>
-          <w:sz w:val="21"/>
-          <w:szCs w:val="21"/>
-        </w:rPr>
-      </w:pPr>
-      <w:r>
-        <w:rPr>
-          <w:rFonts w:ascii="Times New Roman" w:hAnsi="Times New Roman" w:cs="Times New Roman"/>
-          <w:sz w:val="21"/>
-          <w:szCs w:val="21"/>
-        </w:rPr>
-        <w:t xml:space="preserve">            3.4.1</w:t>
-      </w:r>
-      <w:r>
-        <w:rPr>
-          <w:rFonts w:ascii="Times New Roman" w:hAnsi="Times New Roman" w:cs="Times New Roman"/>
-          <w:sz w:val="26"/>
-          <w:szCs w:val="26"/>
-        </w:rPr>
-        <w:t xml:space="preserve"> </w:t>
-      </w:r>
-      <w:r>
-        <w:rPr>
-          <w:rFonts w:ascii="Times New Roman" w:hAnsi="Times New Roman" w:cs="Times New Roman"/>
-          <w:sz w:val="21"/>
-          <w:szCs w:val="21"/>
-        </w:rPr>
-        <w:t>Description………………………………………………………………………</w:t>
-      </w:r>
-      <w:proofErr w:type="gramStart"/>
-      <w:r>
-        <w:rPr>
-          <w:rFonts w:ascii="Times New Roman" w:hAnsi="Times New Roman" w:cs="Times New Roman"/>
-          <w:sz w:val="21"/>
-          <w:szCs w:val="21"/>
-        </w:rPr>
-        <w:t>…..</w:t>
-      </w:r>
-      <w:proofErr w:type="gramEnd"/>
-    </w:p>
-    <w:p>
-      <w:pPr>
-        <w:spacing w:after="0"/>
-        <w:rPr>
-          <w:rFonts w:ascii="Times New Roman" w:hAnsi="Times New Roman" w:cs="Times New Roman"/>
-          <w:sz w:val="21"/>
-          <w:szCs w:val="21"/>
-        </w:rPr>
-      </w:pPr>
-      <w:r>
-        <w:rPr>
-          <w:rFonts w:ascii="Times New Roman" w:hAnsi="Times New Roman" w:cs="Times New Roman"/>
-          <w:sz w:val="21"/>
-          <w:szCs w:val="21"/>
-        </w:rPr>
-        <w:t xml:space="preserve">            3.4.2 Variables…………………………………………………………………………….</w:t>
-      </w:r>
-    </w:p>
-    <w:p>
-      <w:pPr>
-        <w:spacing w:after="0"/>
-        <w:rPr>
-          <w:rFonts w:ascii="Times New Roman" w:hAnsi="Times New Roman" w:cs="Times New Roman"/>
-          <w:sz w:val="21"/>
-          <w:szCs w:val="21"/>
-        </w:rPr>
-      </w:pPr>
-      <w:r>
-        <w:rPr>
-          <w:rFonts w:ascii="Times New Roman" w:hAnsi="Times New Roman" w:cs="Times New Roman"/>
-          <w:sz w:val="21"/>
-          <w:szCs w:val="21"/>
-        </w:rPr>
-        <w:t xml:space="preserve">            3.4.3 Initial Values…………………………………………………………………………….</w:t>
-      </w:r>
-    </w:p>
-    <w:p>
-      <w:pPr>
-        <w:spacing w:after="0"/>
-        <w:rPr>
-          <w:rFonts w:ascii="Times New Roman" w:hAnsi="Times New Roman" w:cs="Times New Roman"/>
-          <w:sz w:val="21"/>
-          <w:szCs w:val="21"/>
-        </w:rPr>
-      </w:pPr>
-      <w:r>
-        <w:rPr>
-          <w:rFonts w:ascii="Times New Roman" w:hAnsi="Times New Roman" w:cs="Times New Roman"/>
-          <w:sz w:val="21"/>
-          <w:szCs w:val="21"/>
-        </w:rPr>
-        <w:t xml:space="preserve">            3.4.</w:t>
-      </w:r>
-      <w:r>
-        <w:rPr>
-          <w:rFonts w:ascii="Times New Roman" w:hAnsi="Times New Roman" w:cs="Times New Roman"/>
-          <w:sz w:val="21"/>
-          <w:szCs w:val="21"/>
-        </w:rPr>
-        <w:t>4</w:t>
-      </w:r>
-      <w:r>
-        <w:rPr>
-          <w:rFonts w:ascii="Times New Roman" w:hAnsi="Times New Roman" w:cs="Times New Roman"/>
-          <w:sz w:val="21"/>
-          <w:szCs w:val="21"/>
-        </w:rPr>
-        <w:t xml:space="preserve"> Requirements…………………………………………………………………………</w:t>
-      </w:r>
-    </w:p>
-    <w:p>
-      <w:pPr>
-        <w:spacing w:after="0"/>
-        <w:rPr>
-          <w:rFonts w:ascii="Times New Roman" w:hAnsi="Times New Roman" w:cs="Times New Roman"/>
-          <w:sz w:val="21"/>
-          <w:szCs w:val="21"/>
-        </w:rPr>
-      </w:pPr>
-      <w:r>
-        <w:rPr>
-          <w:rFonts w:ascii="Times New Roman" w:hAnsi="Times New Roman" w:cs="Times New Roman"/>
-          <w:sz w:val="21"/>
-          <w:szCs w:val="21"/>
-        </w:rPr>
-        <w:t xml:space="preserve">            3.4.5 State Transitions…………………………………………………………………………….</w:t>
-      </w:r>
-    </w:p>
-    <w:p>
-      <w:pPr>
-        <w:spacing w:after="0"/>
-        <w:rPr>
-          <w:rFonts w:ascii="Times New Roman" w:hAnsi="Times New Roman" w:cs="Times New Roman"/>
-          <w:sz w:val="21"/>
-          <w:szCs w:val="21"/>
-        </w:rPr>
-      </w:pPr>
-      <w:r>
-        <w:rPr>
-          <w:rFonts w:ascii="Times New Roman" w:hAnsi="Times New Roman" w:cs="Times New Roman"/>
-          <w:sz w:val="21"/>
-          <w:szCs w:val="21"/>
-        </w:rPr>
-        <w:t xml:space="preserve">            3.4.6 State Details……………………………………………………………………………………</w:t>
-      </w:r>
-      <w:proofErr w:type="gramStart"/>
-      <w:r>
-        <w:rPr>
-          <w:rFonts w:ascii="Times New Roman" w:hAnsi="Times New Roman" w:cs="Times New Roman"/>
-          <w:sz w:val="21"/>
-          <w:szCs w:val="21"/>
-        </w:rPr>
-        <w:t>…..</w:t>
-      </w:r>
-      <w:proofErr w:type="gramEnd"/>
-    </w:p>
-    <w:p>
-      <w:pPr>
-        <w:spacing w:after="0"/>
-        <w:rPr>
-          <w:rFonts w:ascii="Times New Roman" w:hAnsi="Times New Roman" w:cs="Times New Roman"/>
-          <w:sz w:val="21"/>
-          <w:szCs w:val="21"/>
-        </w:rPr>
-      </w:pPr>
-      <w:r>
-        <w:rPr>
-          <w:rFonts w:ascii="Times New Roman" w:hAnsi="Times New Roman" w:cs="Times New Roman"/>
-          <w:sz w:val="21"/>
-          <w:szCs w:val="21"/>
-        </w:rPr>
-        <w:t xml:space="preserve">            3.4.7 Future Changes……………………………………………………………………</w:t>
-      </w:r>
-    </w:p>
-    <w:p>
-      <w:pPr>
-        <w:spacing w:after="0"/>
-        <w:rPr>
-          <w:rFonts w:ascii="Times New Roman" w:hAnsi="Times New Roman" w:cs="Times New Roman"/>
-          <w:sz w:val="21"/>
-          <w:szCs w:val="21"/>
-        </w:rPr>
-      </w:pPr>
-      <w:r>
-        <w:rPr>
-          <w:rFonts w:ascii="Times New Roman" w:hAnsi="Times New Roman" w:cs="Times New Roman"/>
-          <w:sz w:val="21"/>
-          <w:szCs w:val="21"/>
-        </w:rPr>
-        <w:t xml:space="preserve">            3.4.7 Stateflow……………………………………………………………………………………</w:t>
-      </w:r>
-      <w:proofErr w:type="gramStart"/>
-      <w:r>
-        <w:rPr>
-          <w:rFonts w:ascii="Times New Roman" w:hAnsi="Times New Roman" w:cs="Times New Roman"/>
-          <w:sz w:val="21"/>
-          <w:szCs w:val="21"/>
-        </w:rPr>
-        <w:t>…..</w:t>
-      </w:r>
-      <w:proofErr w:type="gramEnd"/>
-    </w:p>
-    <w:p>
-      <w:pPr>
-        <w:spacing w:after="0"/>
-        <w:rPr>
-          <w:rFonts w:ascii="Times New Roman" w:hAnsi="Times New Roman" w:cs="Times New Roman"/>
-          <w:sz w:val="21"/>
-          <w:szCs w:val="21"/>
-        </w:rPr>
-      </w:pPr>
-      <w:r>
-        <w:rPr>
-          <w:rFonts w:ascii="Times New Roman" w:hAnsi="Times New Roman" w:cs="Times New Roman"/>
-          <w:sz w:val="21"/>
-          <w:szCs w:val="21"/>
-        </w:rPr>
-        <w:t xml:space="preserve">            3.4.8 Testing……………………………………………………………………………………………</w:t>
+        <w:t xml:space="preserve"> Testing……………………………………………………………………………………………</w:t>
       </w:r>
     </w:p>
     <w:p>
@@ -2005,14 +1907,12 @@
                 <w:rFonts w:ascii="Times New Roman" w:hAnsi="Times New Roman" w:cs="Times New Roman"/>
               </w:rPr>
             </w:pPr>
-            <w:proofErr w:type="spellStart"/>
             <w:r>
               <w:rPr>
                 <w:rFonts w:ascii="Times New Roman" w:hAnsi="Times New Roman" w:cs="Times New Roman"/>
               </w:rPr>
               <w:t>ms</w:t>
             </w:r>
-            <w:proofErr w:type="spellEnd"/>
           </w:p>
         </w:tc>
         <w:tc>
@@ -2039,6 +1939,12 @@
                 <w:rFonts w:ascii="Times New Roman" w:hAnsi="Times New Roman" w:cs="Times New Roman"/>
               </w:rPr>
             </w:pPr>
+            <w:r>
+              <w:rPr>
+                <w:rFonts w:ascii="Times New Roman" w:hAnsi="Times New Roman" w:cs="Times New Roman"/>
+              </w:rPr>
+              <w:t>Time period since the pulse is started</w:t>
+            </w:r>
           </w:p>
         </w:tc>
       </w:tr>
@@ -2345,18 +2251,8 @@
                 <w:b/>
                 <w:bCs/>
               </w:rPr>
-              <w:t>Value/Range/</w:t>
-            </w:r>
-            <w:proofErr w:type="spellStart"/>
-            <w:r>
-              <w:rPr>
-                <w:rFonts w:ascii="Times New Roman" w:hAnsi="Times New Roman" w:cs="Times New Roman"/>
-                <w:b/>
-                <w:bCs/>
-              </w:rPr>
-              <w:t>ToI</w:t>
-            </w:r>
-            <w:proofErr w:type="spellEnd"/>
+              <w:t>Value/Range/ToI</w:t>
+            </w:r>
           </w:p>
         </w:tc>
       </w:tr>
@@ -2372,14 +2268,12 @@
                 <w:rFonts w:ascii="Times New Roman" w:hAnsi="Times New Roman" w:cs="Times New Roman"/>
               </w:rPr>
             </w:pPr>
-            <w:proofErr w:type="spellStart"/>
             <w:r>
               <w:rPr>
                 <w:rFonts w:ascii="Times New Roman" w:hAnsi="Times New Roman" w:cs="Times New Roman"/>
               </w:rPr>
               <w:t>p_pacingState</w:t>
             </w:r>
-            <w:proofErr w:type="spellEnd"/>
           </w:p>
         </w:tc>
         <w:tc>
@@ -2393,14 +2287,12 @@
                 <w:rFonts w:ascii="Times New Roman" w:hAnsi="Times New Roman" w:cs="Times New Roman"/>
               </w:rPr>
             </w:pPr>
-            <w:proofErr w:type="spellStart"/>
             <w:r>
               <w:rPr>
                 <w:rFonts w:ascii="Times New Roman" w:hAnsi="Times New Roman" w:cs="Times New Roman"/>
               </w:rPr>
               <w:t>y_pacingState</w:t>
             </w:r>
-            <w:proofErr w:type="spellEnd"/>
           </w:p>
         </w:tc>
         <w:tc>
@@ -2454,14 +2346,12 @@
                 <w:rFonts w:ascii="Times New Roman" w:hAnsi="Times New Roman" w:cs="Times New Roman"/>
               </w:rPr>
             </w:pPr>
-            <w:proofErr w:type="spellStart"/>
             <w:r>
               <w:rPr>
                 <w:rFonts w:ascii="Times New Roman" w:hAnsi="Times New Roman" w:cs="Times New Roman"/>
               </w:rPr>
               <w:t>p_pacingMode</w:t>
             </w:r>
-            <w:proofErr w:type="spellEnd"/>
           </w:p>
         </w:tc>
         <w:tc>
@@ -2475,14 +2365,12 @@
                 <w:rFonts w:ascii="Times New Roman" w:hAnsi="Times New Roman" w:cs="Times New Roman"/>
               </w:rPr>
             </w:pPr>
-            <w:proofErr w:type="spellStart"/>
-            <w:r>
-              <w:rPr>
-                <w:rFonts w:ascii="Times New Roman" w:hAnsi="Times New Roman" w:cs="Times New Roman"/>
-              </w:rPr>
-              <w:t>y_pacingMode</w:t>
-            </w:r>
-            <w:proofErr w:type="spellEnd"/>
+            <w:r>
+              <w:rPr>
+                <w:rFonts w:ascii="Times New Roman" w:hAnsi="Times New Roman" w:cs="Times New Roman"/>
+              </w:rPr>
+              <w:t>int</w:t>
+            </w:r>
           </w:p>
         </w:tc>
         <w:tc>
@@ -2536,14 +2424,12 @@
                 <w:rFonts w:ascii="Times New Roman" w:hAnsi="Times New Roman" w:cs="Times New Roman"/>
               </w:rPr>
             </w:pPr>
-            <w:proofErr w:type="spellStart"/>
             <w:r>
               <w:rPr>
                 <w:rFonts w:ascii="Times New Roman" w:hAnsi="Times New Roman" w:cs="Times New Roman"/>
               </w:rPr>
               <w:t>p_hysteresis</w:t>
             </w:r>
-            <w:proofErr w:type="spellEnd"/>
           </w:p>
         </w:tc>
         <w:tc>
@@ -2557,14 +2443,12 @@
                 <w:rFonts w:ascii="Times New Roman" w:hAnsi="Times New Roman" w:cs="Times New Roman"/>
               </w:rPr>
             </w:pPr>
-            <w:proofErr w:type="spellStart"/>
             <w:r>
               <w:rPr>
                 <w:rFonts w:ascii="Times New Roman" w:hAnsi="Times New Roman" w:cs="Times New Roman"/>
               </w:rPr>
               <w:t>boolean</w:t>
             </w:r>
-            <w:proofErr w:type="spellEnd"/>
           </w:p>
         </w:tc>
         <w:tc>
@@ -2632,14 +2516,12 @@
                 <w:rFonts w:ascii="Times New Roman" w:hAnsi="Times New Roman" w:cs="Times New Roman"/>
               </w:rPr>
             </w:pPr>
-            <w:proofErr w:type="spellStart"/>
             <w:r>
               <w:rPr>
                 <w:rFonts w:ascii="Times New Roman" w:hAnsi="Times New Roman" w:cs="Times New Roman"/>
               </w:rPr>
               <w:t>p_hysteresisInterval</w:t>
             </w:r>
-            <w:proofErr w:type="spellEnd"/>
           </w:p>
         </w:tc>
         <w:tc>
@@ -2653,14 +2535,12 @@
                 <w:rFonts w:ascii="Times New Roman" w:hAnsi="Times New Roman" w:cs="Times New Roman"/>
               </w:rPr>
             </w:pPr>
-            <w:proofErr w:type="spellStart"/>
             <w:r>
               <w:rPr>
                 <w:rFonts w:ascii="Times New Roman" w:hAnsi="Times New Roman" w:cs="Times New Roman"/>
               </w:rPr>
               <w:t>mSec</w:t>
             </w:r>
-            <w:proofErr w:type="spellEnd"/>
           </w:p>
         </w:tc>
         <w:tc>
@@ -2714,14 +2594,12 @@
                 <w:rFonts w:ascii="Times New Roman" w:hAnsi="Times New Roman" w:cs="Times New Roman"/>
               </w:rPr>
             </w:pPr>
-            <w:proofErr w:type="spellStart"/>
             <w:r>
               <w:rPr>
                 <w:rFonts w:ascii="Times New Roman" w:hAnsi="Times New Roman" w:cs="Times New Roman"/>
               </w:rPr>
               <w:t>p_lowrateInterval</w:t>
             </w:r>
-            <w:proofErr w:type="spellEnd"/>
           </w:p>
         </w:tc>
         <w:tc>
@@ -2735,14 +2613,12 @@
                 <w:rFonts w:ascii="Times New Roman" w:hAnsi="Times New Roman" w:cs="Times New Roman"/>
               </w:rPr>
             </w:pPr>
-            <w:proofErr w:type="spellStart"/>
             <w:r>
               <w:rPr>
                 <w:rFonts w:ascii="Times New Roman" w:hAnsi="Times New Roman" w:cs="Times New Roman"/>
               </w:rPr>
               <w:t>mSec</w:t>
             </w:r>
-            <w:proofErr w:type="spellEnd"/>
           </w:p>
         </w:tc>
         <w:tc>
@@ -2796,7 +2672,6 @@
                 <w:rFonts w:ascii="Times New Roman" w:hAnsi="Times New Roman" w:cs="Times New Roman"/>
               </w:rPr>
             </w:pPr>
-            <w:proofErr w:type="spellStart"/>
             <w:r>
               <w:rPr>
                 <w:rFonts w:ascii="Times New Roman" w:hAnsi="Times New Roman" w:cs="Times New Roman"/>
@@ -2833,7 +2708,6 @@
               </w:rPr>
               <w:t>litude</w:t>
             </w:r>
-            <w:proofErr w:type="spellEnd"/>
           </w:p>
         </w:tc>
         <w:tc>
@@ -2906,7 +2780,6 @@
                 <w:rFonts w:ascii="Times New Roman" w:hAnsi="Times New Roman" w:cs="Times New Roman"/>
               </w:rPr>
             </w:pPr>
-            <w:proofErr w:type="spellStart"/>
             <w:r>
               <w:rPr>
                 <w:rFonts w:ascii="Times New Roman" w:hAnsi="Times New Roman" w:cs="Times New Roman"/>
@@ -2938,7 +2811,6 @@
               </w:rPr>
               <w:t>Width</w:t>
             </w:r>
-            <w:proofErr w:type="spellEnd"/>
           </w:p>
         </w:tc>
         <w:tc>
@@ -2952,14 +2824,12 @@
                 <w:rFonts w:ascii="Times New Roman" w:hAnsi="Times New Roman" w:cs="Times New Roman"/>
               </w:rPr>
             </w:pPr>
-            <w:proofErr w:type="spellStart"/>
             <w:r>
               <w:rPr>
                 <w:rFonts w:ascii="Times New Roman" w:hAnsi="Times New Roman" w:cs="Times New Roman"/>
               </w:rPr>
               <w:t>mSec</w:t>
             </w:r>
-            <w:proofErr w:type="spellEnd"/>
           </w:p>
         </w:tc>
         <w:tc>
@@ -3037,14 +2907,12 @@
                 <w:rFonts w:ascii="Times New Roman" w:hAnsi="Times New Roman" w:cs="Times New Roman"/>
               </w:rPr>
             </w:pPr>
-            <w:proofErr w:type="spellStart"/>
             <w:r>
               <w:rPr>
                 <w:rFonts w:ascii="Times New Roman" w:hAnsi="Times New Roman" w:cs="Times New Roman"/>
               </w:rPr>
               <w:t>p_atrialAmplitude</w:t>
             </w:r>
-            <w:proofErr w:type="spellEnd"/>
           </w:p>
         </w:tc>
         <w:tc>
@@ -3117,14 +2985,12 @@
                 <w:rFonts w:ascii="Times New Roman" w:hAnsi="Times New Roman" w:cs="Times New Roman"/>
               </w:rPr>
             </w:pPr>
-            <w:proofErr w:type="spellStart"/>
             <w:r>
               <w:rPr>
                 <w:rFonts w:ascii="Times New Roman" w:hAnsi="Times New Roman" w:cs="Times New Roman"/>
               </w:rPr>
               <w:t>p_atrialPulseWidth</w:t>
             </w:r>
-            <w:proofErr w:type="spellEnd"/>
           </w:p>
         </w:tc>
         <w:tc>
@@ -3138,14 +3004,12 @@
                 <w:rFonts w:ascii="Times New Roman" w:hAnsi="Times New Roman" w:cs="Times New Roman"/>
               </w:rPr>
             </w:pPr>
-            <w:proofErr w:type="spellStart"/>
             <w:r>
               <w:rPr>
                 <w:rFonts w:ascii="Times New Roman" w:hAnsi="Times New Roman" w:cs="Times New Roman"/>
               </w:rPr>
               <w:t>mSec</w:t>
             </w:r>
-            <w:proofErr w:type="spellEnd"/>
           </w:p>
         </w:tc>
         <w:tc>
@@ -3199,14 +3063,12 @@
                 <w:rFonts w:ascii="Times New Roman" w:hAnsi="Times New Roman" w:cs="Times New Roman"/>
               </w:rPr>
             </w:pPr>
-            <w:proofErr w:type="spellStart"/>
             <w:r>
               <w:rPr>
                 <w:rFonts w:ascii="Times New Roman" w:hAnsi="Times New Roman" w:cs="Times New Roman"/>
               </w:rPr>
               <w:t>p_VRP</w:t>
             </w:r>
-            <w:proofErr w:type="spellEnd"/>
           </w:p>
         </w:tc>
         <w:tc>
@@ -3220,14 +3082,12 @@
                 <w:rFonts w:ascii="Times New Roman" w:hAnsi="Times New Roman" w:cs="Times New Roman"/>
               </w:rPr>
             </w:pPr>
-            <w:proofErr w:type="spellStart"/>
             <w:r>
               <w:rPr>
                 <w:rFonts w:ascii="Times New Roman" w:hAnsi="Times New Roman" w:cs="Times New Roman"/>
               </w:rPr>
               <w:t>mSec</w:t>
             </w:r>
-            <w:proofErr w:type="spellEnd"/>
           </w:p>
         </w:tc>
         <w:tc>
@@ -3426,14 +3286,12 @@
                 <w:rFonts w:ascii="Times New Roman" w:hAnsi="Times New Roman" w:cs="Times New Roman"/>
               </w:rPr>
             </w:pPr>
-            <w:proofErr w:type="spellStart"/>
             <w:r>
               <w:rPr>
                 <w:rFonts w:ascii="Times New Roman" w:hAnsi="Times New Roman" w:cs="Times New Roman"/>
               </w:rPr>
               <w:t>s_atrialPaceStart</w:t>
             </w:r>
-            <w:proofErr w:type="spellEnd"/>
           </w:p>
         </w:tc>
         <w:tc>
@@ -3506,14 +3364,12 @@
                 <w:rFonts w:ascii="Times New Roman" w:hAnsi="Times New Roman" w:cs="Times New Roman"/>
               </w:rPr>
             </w:pPr>
-            <w:proofErr w:type="spellStart"/>
             <w:r>
               <w:rPr>
                 <w:rFonts w:ascii="Times New Roman" w:hAnsi="Times New Roman" w:cs="Times New Roman"/>
               </w:rPr>
               <w:t>s_ventricularPaceStart</w:t>
             </w:r>
-            <w:proofErr w:type="spellEnd"/>
           </w:p>
         </w:tc>
         <w:tc>
@@ -3594,14 +3450,12 @@
                 <w:rFonts w:ascii="Times New Roman" w:hAnsi="Times New Roman" w:cs="Times New Roman"/>
               </w:rPr>
             </w:pPr>
-            <w:proofErr w:type="spellStart"/>
             <w:r>
               <w:rPr>
                 <w:rFonts w:ascii="Times New Roman" w:hAnsi="Times New Roman" w:cs="Times New Roman"/>
               </w:rPr>
               <w:t>s_paceStart</w:t>
             </w:r>
-            <w:proofErr w:type="spellEnd"/>
           </w:p>
         </w:tc>
         <w:tc>
@@ -3638,21 +3492,7 @@
               <w:rPr>
                 <w:rFonts w:ascii="Times New Roman" w:hAnsi="Times New Roman" w:cs="Times New Roman"/>
               </w:rPr>
-              <w:t xml:space="preserve">Output will be </w:t>
-            </w:r>
-            <w:proofErr w:type="spellStart"/>
-            <w:r>
-              <w:rPr>
-                <w:rFonts w:ascii="Times New Roman" w:hAnsi="Times New Roman" w:cs="Times New Roman"/>
-              </w:rPr>
-              <w:t>paceStart</w:t>
-            </w:r>
-            <w:proofErr w:type="spellEnd"/>
-            <w:r>
-              <w:rPr>
-                <w:rFonts w:ascii="Times New Roman" w:hAnsi="Times New Roman" w:cs="Times New Roman"/>
-              </w:rPr>
-              <w:t xml:space="preserve"> regardless of Atrium or Ventricle</w:t>
+              <w:t>Output will be paceStart regardless of Atrium or Ventricle</w:t>
             </w:r>
           </w:p>
         </w:tc>
@@ -3781,21 +3621,7 @@
         <w:rPr>
           <w:rFonts w:ascii="Times New Roman" w:hAnsi="Times New Roman" w:cs="Times New Roman"/>
         </w:rPr>
-        <w:t xml:space="preserve">The rate set by </w:t>
-      </w:r>
-      <w:proofErr w:type="spellStart"/>
-      <w:r>
-        <w:rPr>
-          <w:rFonts w:ascii="Times New Roman" w:hAnsi="Times New Roman" w:cs="Times New Roman"/>
-        </w:rPr>
-        <w:t>p_lowrateInterval</w:t>
-      </w:r>
-      <w:proofErr w:type="spellEnd"/>
-      <w:r>
-        <w:rPr>
-          <w:rFonts w:ascii="Times New Roman" w:hAnsi="Times New Roman" w:cs="Times New Roman"/>
-        </w:rPr>
-        <w:t xml:space="preserve"> is used to pace the ventricle in VOO mode. Because the top rate restriction is not in use, it is not incorporated into the design.</w:t>
+        <w:t>The rate set by p_lowrateInterval is used to pace the ventricle in VOO mode. Because the top rate restriction is not in use, it is not incorporated into the design.</w:t>
       </w:r>
     </w:p>
     <w:p>
@@ -4114,14 +3940,12 @@
                 <w:rFonts w:ascii="Times New Roman" w:hAnsi="Times New Roman" w:cs="Times New Roman"/>
               </w:rPr>
             </w:pPr>
-            <w:proofErr w:type="spellStart"/>
             <w:r>
               <w:rPr>
                 <w:rFonts w:ascii="Times New Roman" w:hAnsi="Times New Roman" w:cs="Times New Roman"/>
               </w:rPr>
               <w:t>p_lowrateInterval</w:t>
             </w:r>
-            <w:proofErr w:type="spellEnd"/>
           </w:p>
         </w:tc>
         <w:tc>
@@ -4292,7 +4116,6 @@
                 <w:rFonts w:ascii="Times New Roman" w:hAnsi="Times New Roman" w:cs="Times New Roman"/>
               </w:rPr>
             </w:pPr>
-            <w:proofErr w:type="spellStart"/>
             <w:r>
               <w:rPr>
                 <w:rFonts w:ascii="Times New Roman" w:hAnsi="Times New Roman" w:cs="Times New Roman"/>
@@ -4317,7 +4140,6 @@
               </w:rPr>
               <w:t>aceStart</w:t>
             </w:r>
-            <w:proofErr w:type="spellEnd"/>
           </w:p>
         </w:tc>
         <w:tc>
@@ -4651,7 +4473,7 @@
                     <pic:cNvPicPr/>
                   </pic:nvPicPr>
                   <pic:blipFill>
-                    <a:blip r:embed="rId5"/>
+                    <a:blip r:embed="rId7"/>
                     <a:stretch>
                       <a:fillRect/>
                     </a:stretch>
@@ -5044,21 +4866,7 @@
         <w:rPr>
           <w:rFonts w:ascii="Times New Roman" w:hAnsi="Times New Roman" w:cs="Times New Roman"/>
         </w:rPr>
-        <w:t xml:space="preserve"> The graph below shows the screenshot from </w:t>
-      </w:r>
-      <w:proofErr w:type="spellStart"/>
-      <w:r>
-        <w:rPr>
-          <w:rFonts w:ascii="Times New Roman" w:hAnsi="Times New Roman" w:cs="Times New Roman"/>
-        </w:rPr>
-        <w:t>Heartview</w:t>
-      </w:r>
-      <w:proofErr w:type="spellEnd"/>
-      <w:r>
-        <w:rPr>
-          <w:rFonts w:ascii="Times New Roman" w:hAnsi="Times New Roman" w:cs="Times New Roman"/>
-        </w:rPr>
-        <w:t>.</w:t>
+        <w:t xml:space="preserve"> The graph below shows the screenshot from Heartview.</w:t>
       </w:r>
     </w:p>
     <w:p>
@@ -5089,7 +4897,7 @@
                     <pic:cNvPicPr/>
                   </pic:nvPicPr>
                   <pic:blipFill>
-                    <a:blip r:embed="rId6"/>
+                    <a:blip r:embed="rId8"/>
                     <a:stretch>
                       <a:fillRect/>
                     </a:stretch>
@@ -5196,21 +5004,7 @@
         <w:rPr>
           <w:rFonts w:ascii="Times New Roman" w:hAnsi="Times New Roman" w:cs="Times New Roman"/>
         </w:rPr>
-        <w:t xml:space="preserve">The atrium is paced in AOO mode at the rate specified by </w:t>
-      </w:r>
-      <w:proofErr w:type="spellStart"/>
-      <w:r>
-        <w:rPr>
-          <w:rFonts w:ascii="Times New Roman" w:hAnsi="Times New Roman" w:cs="Times New Roman"/>
-        </w:rPr>
-        <w:t>p_lowrateinterval</w:t>
-      </w:r>
-      <w:proofErr w:type="spellEnd"/>
-      <w:r>
-        <w:rPr>
-          <w:rFonts w:ascii="Times New Roman" w:hAnsi="Times New Roman" w:cs="Times New Roman"/>
-        </w:rPr>
-        <w:t>. The design does not feature the higher rate restriction because it is not in use.</w:t>
+        <w:t>The atrium is paced in AOO mode at the rate specified by p_lowrateinterval. The design does not feature the higher rate restriction because it is not in use.</w:t>
       </w:r>
     </w:p>
     <w:p>
@@ -5529,14 +5323,12 @@
                 <w:rFonts w:ascii="Times New Roman" w:hAnsi="Times New Roman" w:cs="Times New Roman"/>
               </w:rPr>
             </w:pPr>
-            <w:proofErr w:type="spellStart"/>
             <w:r>
               <w:rPr>
                 <w:rFonts w:ascii="Times New Roman" w:hAnsi="Times New Roman" w:cs="Times New Roman"/>
               </w:rPr>
               <w:t>p_lowrateInterval</w:t>
             </w:r>
-            <w:proofErr w:type="spellEnd"/>
           </w:p>
         </w:tc>
         <w:tc>
@@ -5707,14 +5499,12 @@
                 <w:rFonts w:ascii="Times New Roman" w:hAnsi="Times New Roman" w:cs="Times New Roman"/>
               </w:rPr>
             </w:pPr>
-            <w:proofErr w:type="spellStart"/>
             <w:r>
               <w:rPr>
                 <w:rFonts w:ascii="Times New Roman" w:hAnsi="Times New Roman" w:cs="Times New Roman"/>
               </w:rPr>
               <w:t>s_atrialPaceStart</w:t>
             </w:r>
-            <w:proofErr w:type="spellEnd"/>
           </w:p>
         </w:tc>
         <w:tc>
@@ -6041,7 +5831,7 @@
                     <pic:cNvPicPr/>
                   </pic:nvPicPr>
                   <pic:blipFill>
-                    <a:blip r:embed="rId7"/>
+                    <a:blip r:embed="rId9"/>
                     <a:stretch>
                       <a:fillRect/>
                     </a:stretch>
@@ -6441,21 +6231,7 @@
         <w:rPr>
           <w:rFonts w:ascii="Times New Roman" w:hAnsi="Times New Roman" w:cs="Times New Roman"/>
         </w:rPr>
-        <w:t xml:space="preserve">OO mode because we are not monitoring any chambers at that time. The graph below shows the screenshot from </w:t>
-      </w:r>
-      <w:proofErr w:type="spellStart"/>
-      <w:r>
-        <w:rPr>
-          <w:rFonts w:ascii="Times New Roman" w:hAnsi="Times New Roman" w:cs="Times New Roman"/>
-        </w:rPr>
-        <w:t>Heartview</w:t>
-      </w:r>
-      <w:proofErr w:type="spellEnd"/>
-      <w:r>
-        <w:rPr>
-          <w:rFonts w:ascii="Times New Roman" w:hAnsi="Times New Roman" w:cs="Times New Roman"/>
-        </w:rPr>
-        <w:t>.</w:t>
+        <w:t>OO mode because we are not monitoring any chambers at that time. The graph below shows the screenshot from Heartview.</w:t>
       </w:r>
     </w:p>
     <w:p>
@@ -6486,7 +6262,7 @@
                     <pic:cNvPicPr/>
                   </pic:nvPicPr>
                   <pic:blipFill>
-                    <a:blip r:embed="rId8"/>
+                    <a:blip r:embed="rId10"/>
                     <a:stretch>
                       <a:fillRect/>
                     </a:stretch>
@@ -6566,53 +6342,23 @@
         </w:rPr>
         <w:t xml:space="preserve">The atrium is pace in AAI mode at the rate specified by </w:t>
       </w:r>
-      <w:proofErr w:type="spellStart"/>
-      <w:r>
-        <w:rPr>
-          <w:rFonts w:ascii="Times New Roman" w:hAnsi="Times New Roman" w:cs="Times New Roman"/>
-        </w:rPr>
-        <w:t>p_lowrateInterval</w:t>
-      </w:r>
-      <w:proofErr w:type="spellEnd"/>
-      <w:r>
-        <w:rPr>
-          <w:rFonts w:ascii="Times New Roman" w:hAnsi="Times New Roman" w:cs="Times New Roman"/>
-        </w:rPr>
-        <w:t xml:space="preserve"> </w:t>
-      </w:r>
-      <w:r>
-        <w:rPr>
-          <w:rFonts w:ascii="Times New Roman" w:hAnsi="Times New Roman" w:cs="Times New Roman"/>
-        </w:rPr>
-        <w:t xml:space="preserve">unless a pulse appears on its own. Following a spontaneous or natural pulse, spontaneous pulses that occur during the atrial refractory phase are not processed. The pacing rate will be slower if hysteresis is </w:t>
-      </w:r>
-      <w:proofErr w:type="gramStart"/>
-      <w:r>
-        <w:rPr>
-          <w:rFonts w:ascii="Times New Roman" w:hAnsi="Times New Roman" w:cs="Times New Roman"/>
-        </w:rPr>
-        <w:t>enabled</w:t>
-      </w:r>
-      <w:proofErr w:type="gramEnd"/>
-      <w:r>
-        <w:rPr>
-          <w:rFonts w:ascii="Times New Roman" w:hAnsi="Times New Roman" w:cs="Times New Roman"/>
-        </w:rPr>
-        <w:t xml:space="preserve"> and the previous pulse was spontaneous. </w:t>
-      </w:r>
-      <w:proofErr w:type="spellStart"/>
-      <w:r>
-        <w:rPr>
-          <w:rFonts w:ascii="Times New Roman" w:hAnsi="Times New Roman" w:cs="Times New Roman"/>
-        </w:rPr>
-        <w:t>p_hysteresisInterval</w:t>
-      </w:r>
-      <w:proofErr w:type="spellEnd"/>
-      <w:r>
-        <w:rPr>
-          <w:rFonts w:ascii="Times New Roman" w:hAnsi="Times New Roman" w:cs="Times New Roman"/>
-        </w:rPr>
-        <w:t xml:space="preserve"> </w:t>
+      <w:r>
+        <w:rPr>
+          <w:rFonts w:ascii="Times New Roman" w:hAnsi="Times New Roman" w:cs="Times New Roman"/>
+        </w:rPr>
+        <w:t xml:space="preserve">p_lowrateInterval </w:t>
+      </w:r>
+      <w:r>
+        <w:rPr>
+          <w:rFonts w:ascii="Times New Roman" w:hAnsi="Times New Roman" w:cs="Times New Roman"/>
+        </w:rPr>
+        <w:t xml:space="preserve">unless a pulse appears on its own. Following a spontaneous or natural pulse, spontaneous pulses that occur during the atrial refractory phase are not processed. The pacing rate will be slower if hysteresis is enabled and the previous pulse was spontaneous. </w:t>
+      </w:r>
+      <w:r>
+        <w:rPr>
+          <w:rFonts w:ascii="Times New Roman" w:hAnsi="Times New Roman" w:cs="Times New Roman"/>
+        </w:rPr>
+        <w:t xml:space="preserve">p_hysteresisInterval </w:t>
       </w:r>
       <w:r>
         <w:rPr>
@@ -6822,14 +6568,12 @@
                 <w:rFonts w:ascii="Times New Roman" w:hAnsi="Times New Roman" w:cs="Times New Roman"/>
               </w:rPr>
             </w:pPr>
-            <w:proofErr w:type="spellStart"/>
             <w:r>
               <w:rPr>
                 <w:rFonts w:ascii="Times New Roman" w:hAnsi="Times New Roman" w:cs="Times New Roman"/>
               </w:rPr>
               <w:t>Pul_detect_in_atr</w:t>
             </w:r>
-            <w:proofErr w:type="spellEnd"/>
           </w:p>
         </w:tc>
         <w:tc>
@@ -7161,14 +6905,12 @@
                 <w:rFonts w:ascii="Times New Roman" w:hAnsi="Times New Roman" w:cs="Times New Roman"/>
               </w:rPr>
             </w:pPr>
-            <w:proofErr w:type="spellStart"/>
             <w:r>
               <w:rPr>
                 <w:rFonts w:ascii="Times New Roman" w:hAnsi="Times New Roman" w:cs="Times New Roman"/>
               </w:rPr>
               <w:t>s_atrialPaceStart</w:t>
             </w:r>
-            <w:proofErr w:type="spellEnd"/>
           </w:p>
         </w:tc>
         <w:tc>
@@ -15232,21 +14974,7 @@
               <w:rPr>
                 <w:rFonts w:ascii="Times New Roman" w:hAnsi="Times New Roman" w:cs="Times New Roman"/>
               </w:rPr>
-              <w:t xml:space="preserve">When hysteresis is enabled, the pacemaker waits </w:t>
-            </w:r>
-            <w:proofErr w:type="spellStart"/>
-            <w:r>
-              <w:rPr>
-                <w:rFonts w:ascii="Times New Roman" w:hAnsi="Times New Roman" w:cs="Times New Roman"/>
-              </w:rPr>
-              <w:t>p_hysteresis_limit</w:t>
-            </w:r>
-            <w:proofErr w:type="spellEnd"/>
-            <w:r>
-              <w:rPr>
-                <w:rFonts w:ascii="Times New Roman" w:hAnsi="Times New Roman" w:cs="Times New Roman"/>
-              </w:rPr>
-              <w:t xml:space="preserve"> seconds after sensing pulses before pacing.</w:t>
+              <w:t>When hysteresis is enabled, the pacemaker waits p_hysteresis_limit seconds after sensing pulses before pacing.</w:t>
             </w:r>
           </w:p>
         </w:tc>
@@ -15309,33 +15037,17 @@
               </w:rPr>
               <w:t xml:space="preserve"> pulse on </w:t>
             </w:r>
-            <w:proofErr w:type="spellStart"/>
             <w:r>
               <w:rPr>
                 <w:rFonts w:ascii="Times New Roman" w:hAnsi="Times New Roman" w:cs="Times New Roman"/>
               </w:rPr>
               <w:t>s_atrialPaceStart</w:t>
             </w:r>
-            <w:proofErr w:type="spellEnd"/>
-            <w:r>
-              <w:rPr>
-                <w:rFonts w:ascii="Times New Roman" w:hAnsi="Times New Roman" w:cs="Times New Roman"/>
-              </w:rPr>
-              <w:t xml:space="preserve"> and waits for </w:t>
-            </w:r>
-            <w:proofErr w:type="spellStart"/>
-            <w:r>
-              <w:rPr>
-                <w:rFonts w:ascii="Times New Roman" w:hAnsi="Times New Roman" w:cs="Times New Roman"/>
-              </w:rPr>
-              <w:t>p_arp</w:t>
-            </w:r>
-            <w:proofErr w:type="spellEnd"/>
-            <w:r>
-              <w:rPr>
-                <w:rFonts w:ascii="Times New Roman" w:hAnsi="Times New Roman" w:cs="Times New Roman"/>
-              </w:rPr>
-              <w:t xml:space="preserve"> to finish</w:t>
+            <w:r>
+              <w:rPr>
+                <w:rFonts w:ascii="Times New Roman" w:hAnsi="Times New Roman" w:cs="Times New Roman"/>
+              </w:rPr>
+              <w:t xml:space="preserve"> and waits for p_arp to finish</w:t>
             </w:r>
           </w:p>
         </w:tc>
@@ -15383,21 +15095,7 @@
               <w:rPr>
                 <w:rFonts w:ascii="Times New Roman" w:hAnsi="Times New Roman" w:cs="Times New Roman"/>
               </w:rPr>
-              <w:t xml:space="preserve">aits until </w:t>
-            </w:r>
-            <w:proofErr w:type="spellStart"/>
-            <w:r>
-              <w:rPr>
-                <w:rFonts w:ascii="Times New Roman" w:hAnsi="Times New Roman" w:cs="Times New Roman"/>
-              </w:rPr>
-              <w:t>p_arp</w:t>
-            </w:r>
-            <w:proofErr w:type="spellEnd"/>
-            <w:r>
-              <w:rPr>
-                <w:rFonts w:ascii="Times New Roman" w:hAnsi="Times New Roman" w:cs="Times New Roman"/>
-              </w:rPr>
-              <w:t xml:space="preserve"> has finished.</w:t>
+              <w:t>aits until p_arp has finished.</w:t>
             </w:r>
           </w:p>
         </w:tc>
@@ -15445,21 +15143,7 @@
               <w:rPr>
                 <w:rFonts w:ascii="Times New Roman" w:hAnsi="Times New Roman" w:cs="Times New Roman"/>
               </w:rPr>
-              <w:t xml:space="preserve">ntil </w:t>
-            </w:r>
-            <w:proofErr w:type="spellStart"/>
-            <w:r>
-              <w:rPr>
-                <w:rFonts w:ascii="Times New Roman" w:hAnsi="Times New Roman" w:cs="Times New Roman"/>
-              </w:rPr>
-              <w:t>p_upper_rate_limit</w:t>
-            </w:r>
-            <w:proofErr w:type="spellEnd"/>
-            <w:r>
-              <w:rPr>
-                <w:rFonts w:ascii="Times New Roman" w:hAnsi="Times New Roman" w:cs="Times New Roman"/>
-              </w:rPr>
-              <w:t>, listens for felt pulses</w:t>
+              <w:t>ntil p_upper_rate_limit, listens for felt pulses</w:t>
             </w:r>
           </w:p>
         </w:tc>
@@ -15507,21 +15191,7 @@
               <w:rPr>
                 <w:rFonts w:ascii="Times New Roman" w:hAnsi="Times New Roman" w:cs="Times New Roman"/>
               </w:rPr>
-              <w:t xml:space="preserve">ntil </w:t>
-            </w:r>
-            <w:proofErr w:type="spellStart"/>
-            <w:r>
-              <w:rPr>
-                <w:rFonts w:ascii="Times New Roman" w:hAnsi="Times New Roman" w:cs="Times New Roman"/>
-              </w:rPr>
-              <w:t>p_lower_rate_limit</w:t>
-            </w:r>
-            <w:proofErr w:type="spellEnd"/>
-            <w:r>
-              <w:rPr>
-                <w:rFonts w:ascii="Times New Roman" w:hAnsi="Times New Roman" w:cs="Times New Roman"/>
-              </w:rPr>
-              <w:t>, listens for perceived pulses</w:t>
+              <w:t>ntil p_lower_rate_limit, listens for perceived pulses</w:t>
             </w:r>
           </w:p>
         </w:tc>
@@ -15569,21 +15239,7 @@
               <w:rPr>
                 <w:rFonts w:ascii="Times New Roman" w:hAnsi="Times New Roman" w:cs="Times New Roman"/>
               </w:rPr>
-              <w:t xml:space="preserve">istens until </w:t>
-            </w:r>
-            <w:proofErr w:type="spellStart"/>
-            <w:r>
-              <w:rPr>
-                <w:rFonts w:ascii="Times New Roman" w:hAnsi="Times New Roman" w:cs="Times New Roman"/>
-              </w:rPr>
-              <w:t>p_hysteresis_limit</w:t>
-            </w:r>
-            <w:proofErr w:type="spellEnd"/>
-            <w:r>
-              <w:rPr>
-                <w:rFonts w:ascii="Times New Roman" w:hAnsi="Times New Roman" w:cs="Times New Roman"/>
-              </w:rPr>
-              <w:t xml:space="preserve"> for detected pulses</w:t>
+              <w:t>istens until p_hysteresis_limit for detected pulses</w:t>
             </w:r>
           </w:p>
         </w:tc>
@@ -15759,23 +15415,13 @@
           <w:iCs/>
         </w:rPr>
       </w:pPr>
-      <w:proofErr w:type="spellStart"/>
       <w:r>
         <w:rPr>
           <w:rFonts w:ascii="Times New Roman" w:hAnsi="Times New Roman" w:cs="Times New Roman"/>
           <w:i/>
           <w:iCs/>
         </w:rPr>
-        <w:t>Stateflows</w:t>
-      </w:r>
-      <w:proofErr w:type="spellEnd"/>
-      <w:r>
-        <w:rPr>
-          <w:rFonts w:ascii="Times New Roman" w:hAnsi="Times New Roman" w:cs="Times New Roman"/>
-          <w:i/>
-          <w:iCs/>
-        </w:rPr>
-        <w:t>:</w:t>
+        <w:t>Stateflows:</w:t>
       </w:r>
     </w:p>
     <w:p>
@@ -16075,25 +15721,7 @@
                 <w:b/>
                 <w:bCs/>
               </w:rPr>
-              <w:t>Pulse width (</w:t>
-            </w:r>
-            <w:proofErr w:type="spellStart"/>
-            <w:r>
-              <w:rPr>
-                <w:rFonts w:ascii="Times New Roman" w:hAnsi="Times New Roman" w:cs="Times New Roman"/>
-                <w:b/>
-                <w:bCs/>
-              </w:rPr>
-              <w:t>ms</w:t>
-            </w:r>
-            <w:proofErr w:type="spellEnd"/>
-            <w:r>
-              <w:rPr>
-                <w:rFonts w:ascii="Times New Roman" w:hAnsi="Times New Roman" w:cs="Times New Roman"/>
-                <w:b/>
-                <w:bCs/>
-              </w:rPr>
-              <w:t>)</w:t>
+              <w:t>Pulse width (ms)</w:t>
             </w:r>
           </w:p>
         </w:tc>
@@ -16765,18 +16393,8 @@
           <w:b/>
           <w:bCs/>
         </w:rPr>
-        <w:t xml:space="preserve">1 </w:t>
-      </w:r>
-      <w:proofErr w:type="spellStart"/>
-      <w:r>
-        <w:rPr>
-          <w:rFonts w:ascii="Times New Roman" w:hAnsi="Times New Roman" w:cs="Times New Roman"/>
-          <w:b/>
-          <w:bCs/>
-        </w:rPr>
-        <w:t>ms</w:t>
-      </w:r>
-      <w:proofErr w:type="spellEnd"/>
+        <w:t>1 ms</w:t>
+      </w:r>
       <w:r>
         <w:rPr>
           <w:rFonts w:ascii="Times New Roman" w:hAnsi="Times New Roman" w:cs="Times New Roman"/>
@@ -16929,30 +16547,20 @@
           <w:b/>
           <w:bCs/>
         </w:rPr>
-        <w:t xml:space="preserve"> </w:t>
-      </w:r>
-      <w:proofErr w:type="spellStart"/>
+        <w:t xml:space="preserve"> ms</w:t>
+      </w:r>
+      <w:r>
+        <w:rPr>
+          <w:rFonts w:ascii="Times New Roman" w:hAnsi="Times New Roman" w:cs="Times New Roman"/>
+        </w:rPr>
+        <w:t xml:space="preserve">, Heart Rate: </w:t>
+      </w:r>
       <w:r>
         <w:rPr>
           <w:rFonts w:ascii="Times New Roman" w:hAnsi="Times New Roman" w:cs="Times New Roman"/>
           <w:b/>
           <w:bCs/>
         </w:rPr>
-        <w:t>ms</w:t>
-      </w:r>
-      <w:proofErr w:type="spellEnd"/>
-      <w:r>
-        <w:rPr>
-          <w:rFonts w:ascii="Times New Roman" w:hAnsi="Times New Roman" w:cs="Times New Roman"/>
-        </w:rPr>
-        <w:t xml:space="preserve">, Heart Rate: </w:t>
-      </w:r>
-      <w:r>
-        <w:rPr>
-          <w:rFonts w:ascii="Times New Roman" w:hAnsi="Times New Roman" w:cs="Times New Roman"/>
-          <w:b/>
-          <w:bCs/>
-        </w:rPr>
         <w:t>30 bpm</w:t>
       </w:r>
       <w:r>
@@ -16981,35 +16589,7 @@
         <w:rPr>
           <w:rFonts w:ascii="Times New Roman" w:hAnsi="Times New Roman" w:cs="Times New Roman"/>
         </w:rPr>
-        <w:t xml:space="preserve">When the pulse width is increased to 10 </w:t>
-      </w:r>
-      <w:proofErr w:type="spellStart"/>
-      <w:r>
-        <w:rPr>
-          <w:rFonts w:ascii="Times New Roman" w:hAnsi="Times New Roman" w:cs="Times New Roman"/>
-        </w:rPr>
-        <w:t>ms</w:t>
-      </w:r>
-      <w:proofErr w:type="spellEnd"/>
-      <w:r>
-        <w:rPr>
-          <w:rFonts w:ascii="Times New Roman" w:hAnsi="Times New Roman" w:cs="Times New Roman"/>
-        </w:rPr>
-        <w:t xml:space="preserve"> while the heart rate remains constant, the time between two successive pulses is still greater than 1000 </w:t>
-      </w:r>
-      <w:proofErr w:type="spellStart"/>
-      <w:r>
-        <w:rPr>
-          <w:rFonts w:ascii="Times New Roman" w:hAnsi="Times New Roman" w:cs="Times New Roman"/>
-        </w:rPr>
-        <w:t>ms</w:t>
-      </w:r>
-      <w:proofErr w:type="spellEnd"/>
-      <w:r>
-        <w:rPr>
-          <w:rFonts w:ascii="Times New Roman" w:hAnsi="Times New Roman" w:cs="Times New Roman"/>
-        </w:rPr>
-        <w:t>, which indicates that the pacemaker should still generate the pulse.</w:t>
+        <w:t>When the pulse width is increased to 10 ms while the heart rate remains constant, the time between two successive pulses is still greater than 1000 ms, which indicates that the pacemaker should still generate the pulse.</w:t>
       </w:r>
       <w:r>
         <w:rPr>
@@ -17105,23 +16685,21 @@
           <w:b/>
           <w:bCs/>
         </w:rPr>
-        <w:t xml:space="preserve">1 </w:t>
-      </w:r>
-      <w:proofErr w:type="spellStart"/>
+        <w:t>1 ms</w:t>
+      </w:r>
+      <w:r>
+        <w:rPr>
+          <w:rFonts w:ascii="Times New Roman" w:hAnsi="Times New Roman" w:cs="Times New Roman"/>
+        </w:rPr>
+        <w:t xml:space="preserve">, Heart Rate: </w:t>
+      </w:r>
       <w:r>
         <w:rPr>
           <w:rFonts w:ascii="Times New Roman" w:hAnsi="Times New Roman" w:cs="Times New Roman"/>
           <w:b/>
           <w:bCs/>
         </w:rPr>
-        <w:t>ms</w:t>
-      </w:r>
-      <w:proofErr w:type="spellEnd"/>
-      <w:r>
-        <w:rPr>
-          <w:rFonts w:ascii="Times New Roman" w:hAnsi="Times New Roman" w:cs="Times New Roman"/>
-        </w:rPr>
-        <w:t xml:space="preserve">, Heart Rate: </w:t>
+        <w:t>5</w:t>
       </w:r>
       <w:r>
         <w:rPr>
@@ -17129,14 +16707,6 @@
           <w:b/>
           <w:bCs/>
         </w:rPr>
-        <w:t>5</w:t>
-      </w:r>
-      <w:r>
-        <w:rPr>
-          <w:rFonts w:ascii="Times New Roman" w:hAnsi="Times New Roman" w:cs="Times New Roman"/>
-          <w:b/>
-          <w:bCs/>
-        </w:rPr>
         <w:t>0 bpm</w:t>
       </w:r>
       <w:r>
@@ -17165,21 +16735,7 @@
         <w:rPr>
           <w:rFonts w:ascii="Times New Roman" w:hAnsi="Times New Roman" w:cs="Times New Roman"/>
         </w:rPr>
-        <w:t xml:space="preserve">A pacemaker is intended to deliver an artificial pulse when the heart rate is just below the natural </w:t>
-      </w:r>
-      <w:proofErr w:type="gramStart"/>
-      <w:r>
-        <w:rPr>
-          <w:rFonts w:ascii="Times New Roman" w:hAnsi="Times New Roman" w:cs="Times New Roman"/>
-        </w:rPr>
-        <w:t>rate</w:t>
-      </w:r>
-      <w:proofErr w:type="gramEnd"/>
-      <w:r>
-        <w:rPr>
-          <w:rFonts w:ascii="Times New Roman" w:hAnsi="Times New Roman" w:cs="Times New Roman"/>
-        </w:rPr>
-        <w:t xml:space="preserve"> but the pulse width is insufficient to match the natural rate (60 beats per minute or a pulse every 1000 milliseconds).</w:t>
+        <w:t>A pacemaker is intended to deliver an artificial pulse when the heart rate is just below the natural rate but the pulse width is insufficient to match the natural rate (60 beats per minute or a pulse every 1000 milliseconds).</w:t>
       </w:r>
     </w:p>
     <w:p>
@@ -17291,23 +16847,21 @@
           <w:b/>
           <w:bCs/>
         </w:rPr>
-        <w:t xml:space="preserve"> </w:t>
-      </w:r>
-      <w:proofErr w:type="spellStart"/>
+        <w:t xml:space="preserve"> ms</w:t>
+      </w:r>
+      <w:r>
+        <w:rPr>
+          <w:rFonts w:ascii="Times New Roman" w:hAnsi="Times New Roman" w:cs="Times New Roman"/>
+        </w:rPr>
+        <w:t xml:space="preserve">, Heart Rate: </w:t>
+      </w:r>
       <w:r>
         <w:rPr>
           <w:rFonts w:ascii="Times New Roman" w:hAnsi="Times New Roman" w:cs="Times New Roman"/>
           <w:b/>
           <w:bCs/>
         </w:rPr>
-        <w:t>ms</w:t>
-      </w:r>
-      <w:proofErr w:type="spellEnd"/>
-      <w:r>
-        <w:rPr>
-          <w:rFonts w:ascii="Times New Roman" w:hAnsi="Times New Roman" w:cs="Times New Roman"/>
-        </w:rPr>
-        <w:t xml:space="preserve">, Heart Rate: </w:t>
+        <w:t>5</w:t>
       </w:r>
       <w:r>
         <w:rPr>
@@ -17315,14 +16869,6 @@
           <w:b/>
           <w:bCs/>
         </w:rPr>
-        <w:t>5</w:t>
-      </w:r>
-      <w:r>
-        <w:rPr>
-          <w:rFonts w:ascii="Times New Roman" w:hAnsi="Times New Roman" w:cs="Times New Roman"/>
-          <w:b/>
-          <w:bCs/>
-        </w:rPr>
         <w:t>0 bpm</w:t>
       </w:r>
       <w:r>
@@ -17351,21 +16897,7 @@
         <w:rPr>
           <w:rFonts w:ascii="Times New Roman" w:hAnsi="Times New Roman" w:cs="Times New Roman"/>
         </w:rPr>
-        <w:t xml:space="preserve">Pacemakers are not supposed to produce any artificial pulses when the heart rate is below </w:t>
-      </w:r>
-      <w:proofErr w:type="gramStart"/>
-      <w:r>
-        <w:rPr>
-          <w:rFonts w:ascii="Times New Roman" w:hAnsi="Times New Roman" w:cs="Times New Roman"/>
-        </w:rPr>
-        <w:t>normal</w:t>
-      </w:r>
-      <w:proofErr w:type="gramEnd"/>
-      <w:r>
-        <w:rPr>
-          <w:rFonts w:ascii="Times New Roman" w:hAnsi="Times New Roman" w:cs="Times New Roman"/>
-        </w:rPr>
-        <w:t xml:space="preserve"> but the pulse width is sufficient to fill the gap.</w:t>
+        <w:t>Pacemakers are not supposed to produce any artificial pulses when the heart rate is below normal but the pulse width is sufficient to fill the gap.</w:t>
       </w:r>
       <w:r>
         <w:rPr>
@@ -17485,14 +17017,12 @@
         </w:rPr>
         <w:t xml:space="preserve">If a spontaneous pulse is not found, the ventricle is paced in VVI mode at the rate specified by </w:t>
       </w:r>
-      <w:proofErr w:type="spellStart"/>
       <w:r>
         <w:rPr>
           <w:rFonts w:ascii="Times New Roman" w:hAnsi="Times New Roman" w:cs="Times New Roman"/>
         </w:rPr>
         <w:t>p_lowrateInterval</w:t>
       </w:r>
-      <w:proofErr w:type="spellEnd"/>
       <w:r>
         <w:rPr>
           <w:rFonts w:ascii="Times New Roman" w:hAnsi="Times New Roman" w:cs="Times New Roman"/>
@@ -17521,21 +17051,7 @@
         <w:rPr>
           <w:rFonts w:ascii="Times New Roman" w:hAnsi="Times New Roman" w:cs="Times New Roman"/>
         </w:rPr>
-        <w:t xml:space="preserve">The pacing rate is lowered to </w:t>
-      </w:r>
-      <w:proofErr w:type="spellStart"/>
-      <w:r>
-        <w:rPr>
-          <w:rFonts w:ascii="Times New Roman" w:hAnsi="Times New Roman" w:cs="Times New Roman"/>
-        </w:rPr>
-        <w:t>p_hysteresis_limit</w:t>
-      </w:r>
-      <w:proofErr w:type="spellEnd"/>
-      <w:r>
-        <w:rPr>
-          <w:rFonts w:ascii="Times New Roman" w:hAnsi="Times New Roman" w:cs="Times New Roman"/>
-        </w:rPr>
-        <w:t xml:space="preserve"> if hysteresis is enabled and the previous pulse was spontaneous.</w:t>
+        <w:t>The pacing rate is lowered to p_hysteresis_limit if hysteresis is enabled and the previous pulse was spontaneous.</w:t>
       </w:r>
     </w:p>
     <w:p>
@@ -17556,26 +17072,17 @@
         </w:rPr>
         <w:t xml:space="preserve">The most recent interval between pulses is noted and the current heart rate is computed if rate smoothing is enabled. The pulsing rate tends towards either </w:t>
       </w:r>
-      <w:proofErr w:type="spellStart"/>
       <w:r>
         <w:rPr>
           <w:rFonts w:ascii="Times New Roman" w:hAnsi="Times New Roman" w:cs="Times New Roman"/>
         </w:rPr>
         <w:t>p_lowrateInterval</w:t>
       </w:r>
-      <w:proofErr w:type="spellEnd"/>
-      <w:r>
-        <w:rPr>
-          <w:rFonts w:ascii="Times New Roman" w:hAnsi="Times New Roman" w:cs="Times New Roman"/>
-        </w:rPr>
-        <w:t xml:space="preserve"> or </w:t>
-      </w:r>
-      <w:proofErr w:type="spellStart"/>
-      <w:r>
-        <w:rPr>
-          <w:rFonts w:ascii="Times New Roman" w:hAnsi="Times New Roman" w:cs="Times New Roman"/>
-        </w:rPr>
-        <w:t>p_hysteresi</w:t>
+      <w:r>
+        <w:rPr>
+          <w:rFonts w:ascii="Times New Roman" w:hAnsi="Times New Roman" w:cs="Times New Roman"/>
+        </w:rPr>
+        <w:t xml:space="preserve"> or p_hysteresi</w:t>
       </w:r>
       <w:r>
         <w:rPr>
@@ -17583,26 +17090,11 @@
         </w:rPr>
         <w:t>sInterval</w:t>
       </w:r>
-      <w:proofErr w:type="spellEnd"/>
-      <w:r>
-        <w:rPr>
-          <w:rFonts w:ascii="Times New Roman" w:hAnsi="Times New Roman" w:cs="Times New Roman"/>
-        </w:rPr>
-        <w:t xml:space="preserve">, lowering or increasing by a maximum amount determined by </w:t>
-      </w:r>
-      <w:proofErr w:type="spellStart"/>
-      <w:r>
-        <w:rPr>
-          <w:rFonts w:ascii="Times New Roman" w:hAnsi="Times New Roman" w:cs="Times New Roman"/>
-        </w:rPr>
-        <w:t>p_rate_smoothing_down</w:t>
-      </w:r>
-      <w:proofErr w:type="spellEnd"/>
-      <w:r>
-        <w:rPr>
-          <w:rFonts w:ascii="Times New Roman" w:hAnsi="Times New Roman" w:cs="Times New Roman"/>
-        </w:rPr>
-        <w:t xml:space="preserve"> or</w:t>
+      <w:r>
+        <w:rPr>
+          <w:rFonts w:ascii="Times New Roman" w:hAnsi="Times New Roman" w:cs="Times New Roman"/>
+        </w:rPr>
+        <w:t>, lowering or increasing by a maximum amount determined by p_rate_smoothing_down or</w:t>
       </w:r>
       <w:r>
         <w:rPr>
@@ -17610,19 +17102,11 @@
         </w:rPr>
         <w:t xml:space="preserve"> </w:t>
       </w:r>
-      <w:proofErr w:type="spellStart"/>
-      <w:r>
-        <w:rPr>
-          <w:rFonts w:ascii="Times New Roman" w:hAnsi="Times New Roman" w:cs="Times New Roman"/>
-        </w:rPr>
-        <w:t>p_rate_smoothing_up</w:t>
-      </w:r>
-      <w:proofErr w:type="spellEnd"/>
-      <w:r>
-        <w:rPr>
-          <w:rFonts w:ascii="Times New Roman" w:hAnsi="Times New Roman" w:cs="Times New Roman"/>
-        </w:rPr>
-        <w:t>.</w:t>
+      <w:r>
+        <w:rPr>
+          <w:rFonts w:ascii="Times New Roman" w:hAnsi="Times New Roman" w:cs="Times New Roman"/>
+        </w:rPr>
+        <w:t>p_rate_smoothing_up.</w:t>
       </w:r>
       <w:r>
         <w:rPr>
@@ -17634,21 +17118,7 @@
         <w:rPr>
           <w:rFonts w:ascii="Times New Roman" w:hAnsi="Times New Roman" w:cs="Times New Roman"/>
         </w:rPr>
-        <w:t xml:space="preserve">The pacemaker will never pace faster than the rate specified by </w:t>
-      </w:r>
-      <w:proofErr w:type="spellStart"/>
-      <w:r>
-        <w:rPr>
-          <w:rFonts w:ascii="Times New Roman" w:hAnsi="Times New Roman" w:cs="Times New Roman"/>
-        </w:rPr>
-        <w:t>p_upper_rate_limit</w:t>
-      </w:r>
-      <w:proofErr w:type="spellEnd"/>
-      <w:r>
-        <w:rPr>
-          <w:rFonts w:ascii="Times New Roman" w:hAnsi="Times New Roman" w:cs="Times New Roman"/>
-        </w:rPr>
-        <w:t xml:space="preserve"> in any circumstance.</w:t>
+        <w:t>The pacemaker will never pace faster than the rate specified by p_upper_rate_limit in any circumstance.</w:t>
       </w:r>
     </w:p>
     <w:p>
@@ -18204,7 +17674,6 @@
                 <w:rFonts w:ascii="Times New Roman" w:hAnsi="Times New Roman" w:cs="Times New Roman"/>
               </w:rPr>
             </w:pPr>
-            <w:proofErr w:type="spellStart"/>
             <w:r>
               <w:rPr>
                 <w:rFonts w:ascii="Times New Roman" w:hAnsi="Times New Roman" w:cs="Times New Roman"/>
@@ -18223,7 +17692,6 @@
               </w:rPr>
               <w:t>PaceStart</w:t>
             </w:r>
-            <w:proofErr w:type="spellEnd"/>
           </w:p>
         </w:tc>
         <w:tc>
@@ -18307,19 +17775,11 @@
           <w:rFonts w:ascii="Times New Roman" w:hAnsi="Times New Roman" w:cs="Times New Roman"/>
         </w:rPr>
       </w:pPr>
-      <w:proofErr w:type="spellStart"/>
-      <w:r>
-        <w:rPr>
-          <w:rFonts w:ascii="Times New Roman" w:hAnsi="Times New Roman" w:cs="Times New Roman"/>
-        </w:rPr>
-        <w:t>s_ventricularPaceStart</w:t>
-      </w:r>
-      <w:proofErr w:type="spellEnd"/>
-      <w:r>
-        <w:rPr>
-          <w:rFonts w:ascii="Times New Roman" w:hAnsi="Times New Roman" w:cs="Times New Roman"/>
-        </w:rPr>
-        <w:t xml:space="preserve"> = false</w:t>
+      <w:r>
+        <w:rPr>
+          <w:rFonts w:ascii="Times New Roman" w:hAnsi="Times New Roman" w:cs="Times New Roman"/>
+        </w:rPr>
+        <w:t>s_ventricularPaceStart = false</w:t>
       </w:r>
     </w:p>
     <w:tbl>
@@ -26465,21 +25925,7 @@
               <w:rPr>
                 <w:rFonts w:ascii="Times New Roman" w:hAnsi="Times New Roman" w:cs="Times New Roman"/>
               </w:rPr>
-              <w:t xml:space="preserve">When hysteresis is enabled, the pacemaker waits </w:t>
-            </w:r>
-            <w:proofErr w:type="spellStart"/>
-            <w:r>
-              <w:rPr>
-                <w:rFonts w:ascii="Times New Roman" w:hAnsi="Times New Roman" w:cs="Times New Roman"/>
-              </w:rPr>
-              <w:t>p_hysteresis_limit</w:t>
-            </w:r>
-            <w:proofErr w:type="spellEnd"/>
-            <w:r>
-              <w:rPr>
-                <w:rFonts w:ascii="Times New Roman" w:hAnsi="Times New Roman" w:cs="Times New Roman"/>
-              </w:rPr>
-              <w:t xml:space="preserve"> seconds after sensing pulses before pacing.</w:t>
+              <w:t>When hysteresis is enabled, the pacemaker waits p_hysteresis_limit seconds after sensing pulses before pacing.</w:t>
             </w:r>
           </w:p>
         </w:tc>
@@ -26542,33 +25988,17 @@
               </w:rPr>
               <w:t xml:space="preserve"> pulse on </w:t>
             </w:r>
-            <w:proofErr w:type="spellStart"/>
             <w:r>
               <w:rPr>
                 <w:rFonts w:ascii="Times New Roman" w:hAnsi="Times New Roman" w:cs="Times New Roman"/>
               </w:rPr>
               <w:t>s_atrialPaceStart</w:t>
             </w:r>
-            <w:proofErr w:type="spellEnd"/>
-            <w:r>
-              <w:rPr>
-                <w:rFonts w:ascii="Times New Roman" w:hAnsi="Times New Roman" w:cs="Times New Roman"/>
-              </w:rPr>
-              <w:t xml:space="preserve"> and waits for </w:t>
-            </w:r>
-            <w:proofErr w:type="spellStart"/>
-            <w:r>
-              <w:rPr>
-                <w:rFonts w:ascii="Times New Roman" w:hAnsi="Times New Roman" w:cs="Times New Roman"/>
-              </w:rPr>
-              <w:t>p_arp</w:t>
-            </w:r>
-            <w:proofErr w:type="spellEnd"/>
-            <w:r>
-              <w:rPr>
-                <w:rFonts w:ascii="Times New Roman" w:hAnsi="Times New Roman" w:cs="Times New Roman"/>
-              </w:rPr>
-              <w:t xml:space="preserve"> to finish</w:t>
+            <w:r>
+              <w:rPr>
+                <w:rFonts w:ascii="Times New Roman" w:hAnsi="Times New Roman" w:cs="Times New Roman"/>
+              </w:rPr>
+              <w:t xml:space="preserve"> and waits for p_arp to finish</w:t>
             </w:r>
           </w:p>
         </w:tc>
@@ -26616,21 +26046,7 @@
               <w:rPr>
                 <w:rFonts w:ascii="Times New Roman" w:hAnsi="Times New Roman" w:cs="Times New Roman"/>
               </w:rPr>
-              <w:t xml:space="preserve">aits until </w:t>
-            </w:r>
-            <w:proofErr w:type="spellStart"/>
-            <w:r>
-              <w:rPr>
-                <w:rFonts w:ascii="Times New Roman" w:hAnsi="Times New Roman" w:cs="Times New Roman"/>
-              </w:rPr>
-              <w:t>p_arp</w:t>
-            </w:r>
-            <w:proofErr w:type="spellEnd"/>
-            <w:r>
-              <w:rPr>
-                <w:rFonts w:ascii="Times New Roman" w:hAnsi="Times New Roman" w:cs="Times New Roman"/>
-              </w:rPr>
-              <w:t xml:space="preserve"> has finished.</w:t>
+              <w:t>aits until p_arp has finished.</w:t>
             </w:r>
           </w:p>
         </w:tc>
@@ -26678,21 +26094,7 @@
               <w:rPr>
                 <w:rFonts w:ascii="Times New Roman" w:hAnsi="Times New Roman" w:cs="Times New Roman"/>
               </w:rPr>
-              <w:t xml:space="preserve">ntil </w:t>
-            </w:r>
-            <w:proofErr w:type="spellStart"/>
-            <w:r>
-              <w:rPr>
-                <w:rFonts w:ascii="Times New Roman" w:hAnsi="Times New Roman" w:cs="Times New Roman"/>
-              </w:rPr>
-              <w:t>p_upper_rate_limit</w:t>
-            </w:r>
-            <w:proofErr w:type="spellEnd"/>
-            <w:r>
-              <w:rPr>
-                <w:rFonts w:ascii="Times New Roman" w:hAnsi="Times New Roman" w:cs="Times New Roman"/>
-              </w:rPr>
-              <w:t>, listens for felt pulses</w:t>
+              <w:t>ntil p_upper_rate_limit, listens for felt pulses</w:t>
             </w:r>
           </w:p>
         </w:tc>
@@ -26740,21 +26142,7 @@
               <w:rPr>
                 <w:rFonts w:ascii="Times New Roman" w:hAnsi="Times New Roman" w:cs="Times New Roman"/>
               </w:rPr>
-              <w:t xml:space="preserve">ntil </w:t>
-            </w:r>
-            <w:proofErr w:type="spellStart"/>
-            <w:r>
-              <w:rPr>
-                <w:rFonts w:ascii="Times New Roman" w:hAnsi="Times New Roman" w:cs="Times New Roman"/>
-              </w:rPr>
-              <w:t>p_lower_rate_limit</w:t>
-            </w:r>
-            <w:proofErr w:type="spellEnd"/>
-            <w:r>
-              <w:rPr>
-                <w:rFonts w:ascii="Times New Roman" w:hAnsi="Times New Roman" w:cs="Times New Roman"/>
-              </w:rPr>
-              <w:t>, listens for perceived pulses</w:t>
+              <w:t>ntil p_lower_rate_limit, listens for perceived pulses</w:t>
             </w:r>
           </w:p>
         </w:tc>
@@ -26802,21 +26190,7 @@
               <w:rPr>
                 <w:rFonts w:ascii="Times New Roman" w:hAnsi="Times New Roman" w:cs="Times New Roman"/>
               </w:rPr>
-              <w:t xml:space="preserve">istens until </w:t>
-            </w:r>
-            <w:proofErr w:type="spellStart"/>
-            <w:r>
-              <w:rPr>
-                <w:rFonts w:ascii="Times New Roman" w:hAnsi="Times New Roman" w:cs="Times New Roman"/>
-              </w:rPr>
-              <w:t>p_hysteresis_limit</w:t>
-            </w:r>
-            <w:proofErr w:type="spellEnd"/>
-            <w:r>
-              <w:rPr>
-                <w:rFonts w:ascii="Times New Roman" w:hAnsi="Times New Roman" w:cs="Times New Roman"/>
-              </w:rPr>
-              <w:t xml:space="preserve"> for detected pulses</w:t>
+              <w:t>istens until p_hysteresis_limit for detected pulses</w:t>
             </w:r>
           </w:p>
         </w:tc>
@@ -26992,23 +26366,13 @@
           <w:iCs/>
         </w:rPr>
       </w:pPr>
-      <w:proofErr w:type="spellStart"/>
       <w:r>
         <w:rPr>
           <w:rFonts w:ascii="Times New Roman" w:hAnsi="Times New Roman" w:cs="Times New Roman"/>
           <w:i/>
           <w:iCs/>
         </w:rPr>
-        <w:t>Stateflows</w:t>
-      </w:r>
-      <w:proofErr w:type="spellEnd"/>
-      <w:r>
-        <w:rPr>
-          <w:rFonts w:ascii="Times New Roman" w:hAnsi="Times New Roman" w:cs="Times New Roman"/>
-          <w:i/>
-          <w:iCs/>
-        </w:rPr>
-        <w:t>:</w:t>
+        <w:t>Stateflows:</w:t>
       </w:r>
     </w:p>
     <w:p>
@@ -27308,25 +26672,7 @@
                 <w:b/>
                 <w:bCs/>
               </w:rPr>
-              <w:t>Pulse width (</w:t>
-            </w:r>
-            <w:proofErr w:type="spellStart"/>
-            <w:r>
-              <w:rPr>
-                <w:rFonts w:ascii="Times New Roman" w:hAnsi="Times New Roman" w:cs="Times New Roman"/>
-                <w:b/>
-                <w:bCs/>
-              </w:rPr>
-              <w:t>ms</w:t>
-            </w:r>
-            <w:proofErr w:type="spellEnd"/>
-            <w:r>
-              <w:rPr>
-                <w:rFonts w:ascii="Times New Roman" w:hAnsi="Times New Roman" w:cs="Times New Roman"/>
-                <w:b/>
-                <w:bCs/>
-              </w:rPr>
-              <w:t>)</w:t>
+              <w:t>Pulse width (ms)</w:t>
             </w:r>
           </w:p>
         </w:tc>
@@ -28068,30 +27414,20 @@
           <w:b/>
           <w:bCs/>
         </w:rPr>
-        <w:t xml:space="preserve">1 </w:t>
-      </w:r>
-      <w:proofErr w:type="spellStart"/>
+        <w:t>1 ms</w:t>
+      </w:r>
+      <w:r>
+        <w:rPr>
+          <w:rFonts w:ascii="Times New Roman" w:hAnsi="Times New Roman" w:cs="Times New Roman"/>
+        </w:rPr>
+        <w:t xml:space="preserve">, Heart Rate: </w:t>
+      </w:r>
       <w:r>
         <w:rPr>
           <w:rFonts w:ascii="Times New Roman" w:hAnsi="Times New Roman" w:cs="Times New Roman"/>
           <w:b/>
           <w:bCs/>
         </w:rPr>
-        <w:t>ms</w:t>
-      </w:r>
-      <w:proofErr w:type="spellEnd"/>
-      <w:r>
-        <w:rPr>
-          <w:rFonts w:ascii="Times New Roman" w:hAnsi="Times New Roman" w:cs="Times New Roman"/>
-        </w:rPr>
-        <w:t xml:space="preserve">, Heart Rate: </w:t>
-      </w:r>
-      <w:r>
-        <w:rPr>
-          <w:rFonts w:ascii="Times New Roman" w:hAnsi="Times New Roman" w:cs="Times New Roman"/>
-          <w:b/>
-          <w:bCs/>
-        </w:rPr>
         <w:t>30 bpm</w:t>
       </w:r>
       <w:r>
@@ -28128,19 +27464,11 @@
         </w:rPr>
         <w:t xml:space="preserve"> </w:t>
       </w:r>
-      <w:proofErr w:type="gramStart"/>
-      <w:r>
-        <w:rPr>
-          <w:rFonts w:ascii="Times New Roman" w:hAnsi="Times New Roman" w:cs="Times New Roman"/>
-        </w:rPr>
-        <w:t>In order to</w:t>
-      </w:r>
-      <w:proofErr w:type="gramEnd"/>
-      <w:r>
-        <w:rPr>
-          <w:rFonts w:ascii="Times New Roman" w:hAnsi="Times New Roman" w:cs="Times New Roman"/>
-        </w:rPr>
-        <w:t xml:space="preserve"> maintain a normal heart rate of 60 beats per minute or a pulse every 1000 milliseconds, our pacemaker generates artificial pulses anytime the interval between pulses is greater than 1000 milliseconds, as shown in the graph below.</w:t>
+      <w:r>
+        <w:rPr>
+          <w:rFonts w:ascii="Times New Roman" w:hAnsi="Times New Roman" w:cs="Times New Roman"/>
+        </w:rPr>
+        <w:t>In order to maintain a normal heart rate of 60 beats per minute or a pulse every 1000 milliseconds, our pacemaker generates artificial pulses anytime the interval between pulses is greater than 1000 milliseconds, as shown in the graph below.</w:t>
       </w:r>
     </w:p>
     <w:p>
@@ -28256,18 +27584,8 @@
           <w:b/>
           <w:bCs/>
         </w:rPr>
-        <w:t xml:space="preserve"> </w:t>
-      </w:r>
-      <w:proofErr w:type="spellStart"/>
-      <w:r>
-        <w:rPr>
-          <w:rFonts w:ascii="Times New Roman" w:hAnsi="Times New Roman" w:cs="Times New Roman"/>
-          <w:b/>
-          <w:bCs/>
-        </w:rPr>
-        <w:t>ms</w:t>
-      </w:r>
-      <w:proofErr w:type="spellEnd"/>
+        <w:t xml:space="preserve"> ms</w:t>
+      </w:r>
       <w:r>
         <w:rPr>
           <w:rFonts w:ascii="Times New Roman" w:hAnsi="Times New Roman" w:cs="Times New Roman"/>
@@ -28422,23 +27740,21 @@
           <w:b/>
           <w:bCs/>
         </w:rPr>
-        <w:t xml:space="preserve">1 </w:t>
-      </w:r>
-      <w:proofErr w:type="spellStart"/>
+        <w:t>1 ms</w:t>
+      </w:r>
+      <w:r>
+        <w:rPr>
+          <w:rFonts w:ascii="Times New Roman" w:hAnsi="Times New Roman" w:cs="Times New Roman"/>
+        </w:rPr>
+        <w:t xml:space="preserve">, Heart Rate: </w:t>
+      </w:r>
       <w:r>
         <w:rPr>
           <w:rFonts w:ascii="Times New Roman" w:hAnsi="Times New Roman" w:cs="Times New Roman"/>
           <w:b/>
           <w:bCs/>
         </w:rPr>
-        <w:t>ms</w:t>
-      </w:r>
-      <w:proofErr w:type="spellEnd"/>
-      <w:r>
-        <w:rPr>
-          <w:rFonts w:ascii="Times New Roman" w:hAnsi="Times New Roman" w:cs="Times New Roman"/>
-        </w:rPr>
-        <w:t xml:space="preserve">, Heart Rate: </w:t>
+        <w:t>5</w:t>
       </w:r>
       <w:r>
         <w:rPr>
@@ -28446,14 +27762,6 @@
           <w:b/>
           <w:bCs/>
         </w:rPr>
-        <w:t>5</w:t>
-      </w:r>
-      <w:r>
-        <w:rPr>
-          <w:rFonts w:ascii="Times New Roman" w:hAnsi="Times New Roman" w:cs="Times New Roman"/>
-          <w:b/>
-          <w:bCs/>
-        </w:rPr>
         <w:t>0 bpm</w:t>
       </w:r>
       <w:r>
@@ -28482,21 +27790,7 @@
         <w:rPr>
           <w:rFonts w:ascii="Times New Roman" w:hAnsi="Times New Roman" w:cs="Times New Roman"/>
         </w:rPr>
-        <w:t xml:space="preserve">Pacemaker is anticipated to activate and begin sending pulses to the heart when heart rate is slightly below </w:t>
-      </w:r>
-      <w:proofErr w:type="gramStart"/>
-      <w:r>
-        <w:rPr>
-          <w:rFonts w:ascii="Times New Roman" w:hAnsi="Times New Roman" w:cs="Times New Roman"/>
-        </w:rPr>
-        <w:t>normal</w:t>
-      </w:r>
-      <w:proofErr w:type="gramEnd"/>
-      <w:r>
-        <w:rPr>
-          <w:rFonts w:ascii="Times New Roman" w:hAnsi="Times New Roman" w:cs="Times New Roman"/>
-        </w:rPr>
-        <w:t xml:space="preserve"> but pulse width is insufficient to close the gap.</w:t>
+        <w:t>Pacemaker is anticipated to activate and begin sending pulses to the heart when heart rate is slightly below normal but pulse width is insufficient to close the gap.</w:t>
       </w:r>
       <w:r>
         <w:rPr>
@@ -28636,23 +27930,21 @@
           <w:b/>
           <w:bCs/>
         </w:rPr>
-        <w:t xml:space="preserve"> </w:t>
-      </w:r>
-      <w:proofErr w:type="spellStart"/>
+        <w:t xml:space="preserve"> ms</w:t>
+      </w:r>
+      <w:r>
+        <w:rPr>
+          <w:rFonts w:ascii="Times New Roman" w:hAnsi="Times New Roman" w:cs="Times New Roman"/>
+        </w:rPr>
+        <w:t xml:space="preserve">, Heart Rate: </w:t>
+      </w:r>
       <w:r>
         <w:rPr>
           <w:rFonts w:ascii="Times New Roman" w:hAnsi="Times New Roman" w:cs="Times New Roman"/>
           <w:b/>
           <w:bCs/>
         </w:rPr>
-        <w:t>ms</w:t>
-      </w:r>
-      <w:proofErr w:type="spellEnd"/>
-      <w:r>
-        <w:rPr>
-          <w:rFonts w:ascii="Times New Roman" w:hAnsi="Times New Roman" w:cs="Times New Roman"/>
-        </w:rPr>
-        <w:t xml:space="preserve">, Heart Rate: </w:t>
+        <w:t>5</w:t>
       </w:r>
       <w:r>
         <w:rPr>
@@ -28660,14 +27952,6 @@
           <w:b/>
           <w:bCs/>
         </w:rPr>
-        <w:t>5</w:t>
-      </w:r>
-      <w:r>
-        <w:rPr>
-          <w:rFonts w:ascii="Times New Roman" w:hAnsi="Times New Roman" w:cs="Times New Roman"/>
-          <w:b/>
-          <w:bCs/>
-        </w:rPr>
         <w:t>0 bpm</w:t>
       </w:r>
       <w:r>
@@ -28774,6 +28058,7 @@
       </w:pPr>
     </w:p>
     <w:sectPr>
+      <w:footerReference w:type="default" r:id="rId11"/>
       <w:pgSz w:w="12240" w:h="15840"/>
       <w:pgMar w:top="1440" w:right="1440" w:bottom="1440" w:left="1440" w:header="708" w:footer="708" w:gutter="0"/>
       <w:cols w:space="708"/>
@@ -28781,6 +28066,109 @@
     </w:sectPr>
   </w:body>
 </w:document>
+</file>
+
+<file path=word/endnotes.xml><?xml version="1.0" encoding="utf-8"?>
+<w:endnotes xmlns:wpc="http://schemas.microsoft.com/office/word/2010/wordprocessingCanvas" xmlns:cx="http://schemas.microsoft.com/office/drawing/2014/chartex" xmlns:cx1="http://schemas.microsoft.com/office/drawing/2015/9/8/chartex" xmlns:cx2="http://schemas.microsoft.com/office/drawing/2015/10/21/chartex" xmlns:cx3="http://schemas.microsoft.com/office/drawing/2016/5/9/chartex" xmlns:cx4="http://schemas.microsoft.com/office/drawing/2016/5/10/chartex" xmlns:cx5="http://schemas.microsoft.com/office/drawing/2016/5/11/chartex" xmlns:cx6="http://schemas.microsoft.com/office/drawing/2016/5/12/chartex" xmlns:cx7="http://schemas.microsoft.com/office/drawing/2016/5/13/chartex" xmlns:cx8="http://schemas.microsoft.com/office/drawing/2016/5/14/chartex" xmlns:mc="http://schemas.openxmlformats.org/markup-compatibility/2006" xmlns:aink="http://schemas.microsoft.com/office/drawing/2016/ink" xmlns:am3d="http://schemas.microsoft.com/office/drawing/2017/model3d" xmlns:o="urn:schemas-microsoft-com:office:office" xmlns:oel="http://schemas.microsoft.com/office/2019/extlst" xmlns:r="http://schemas.openxmlformats.org/officeDocument/2006/relationships" xmlns:m="http://schemas.openxmlformats.org/officeDocument/2006/math" xmlns:v="urn:schemas-microsoft-com:vml" xmlns:wp14="http://schemas.microsoft.com/office/word/2010/wordprocessingDrawing" xmlns:wp="http://schemas.openxmlformats.org/drawingml/2006/wordprocessingDrawing" xmlns:w10="urn:schemas-microsoft-com:office:word" xmlns:w="http://schemas.openxmlformats.org/wordprocessingml/2006/main" xmlns:w14="http://schemas.microsoft.com/office/word/2010/wordml" xmlns:w15="http://schemas.microsoft.com/office/word/2012/wordml" xmlns:w16cex="http://schemas.microsoft.com/office/word/2018/wordml/cex" xmlns:w16cid="http://schemas.microsoft.com/office/word/2016/wordml/cid" xmlns:w16="http://schemas.microsoft.com/office/word/2018/wordml" xmlns:w16sdtdh="http://schemas.microsoft.com/office/word/2020/wordml/sdtdatahash" xmlns:w16se="http://schemas.microsoft.com/office/word/2015/wordml/symex" xmlns:wpg="http://schemas.microsoft.com/office/word/2010/wordprocessingGroup" xmlns:wpi="http://schemas.microsoft.com/office/word/2010/wordprocessingInk" xmlns:wne="http://schemas.microsoft.com/office/word/2006/wordml" xmlns:wps="http://schemas.microsoft.com/office/word/2010/wordprocessingShape" mc:Ignorable="w14 w15 w16se w16cid w16 w16cex w16sdtdh wp14">
+  <w:endnote w:type="separator" w:id="-1">
+    <w:p>
+      <w:pPr>
+        <w:spacing w:after="0" w:line="240" w:lineRule="auto"/>
+      </w:pPr>
+      <w:r>
+        <w:separator/>
+      </w:r>
+    </w:p>
+  </w:endnote>
+  <w:endnote w:type="continuationSeparator" w:id="0">
+    <w:p>
+      <w:pPr>
+        <w:spacing w:after="0" w:line="240" w:lineRule="auto"/>
+      </w:pPr>
+      <w:r>
+        <w:continuationSeparator/>
+      </w:r>
+    </w:p>
+  </w:endnote>
+</w:endnotes>
+</file>
+
+<file path=word/footer1.xml><?xml version="1.0" encoding="utf-8"?>
+<w:ftr xmlns:wpc="http://schemas.microsoft.com/office/word/2010/wordprocessingCanvas" xmlns:cx="http://schemas.microsoft.com/office/drawing/2014/chartex" xmlns:cx1="http://schemas.microsoft.com/office/drawing/2015/9/8/chartex" xmlns:cx2="http://schemas.microsoft.com/office/drawing/2015/10/21/chartex" xmlns:cx3="http://schemas.microsoft.com/office/drawing/2016/5/9/chartex" xmlns:cx4="http://schemas.microsoft.com/office/drawing/2016/5/10/chartex" xmlns:cx5="http://schemas.microsoft.com/office/drawing/2016/5/11/chartex" xmlns:cx6="http://schemas.microsoft.com/office/drawing/2016/5/12/chartex" xmlns:cx7="http://schemas.microsoft.com/office/drawing/2016/5/13/chartex" xmlns:cx8="http://schemas.microsoft.com/office/drawing/2016/5/14/chartex" xmlns:mc="http://schemas.openxmlformats.org/markup-compatibility/2006" xmlns:aink="http://schemas.microsoft.com/office/drawing/2016/ink" xmlns:am3d="http://schemas.microsoft.com/office/drawing/2017/model3d" xmlns:o="urn:schemas-microsoft-com:office:office" xmlns:oel="http://schemas.microsoft.com/office/2019/extlst" xmlns:r="http://schemas.openxmlformats.org/officeDocument/2006/relationships" xmlns:m="http://schemas.openxmlformats.org/officeDocument/2006/math" xmlns:v="urn:schemas-microsoft-com:vml" xmlns:wp14="http://schemas.microsoft.com/office/word/2010/wordprocessingDrawing" xmlns:wp="http://schemas.openxmlformats.org/drawingml/2006/wordprocessingDrawing" xmlns:w10="urn:schemas-microsoft-com:office:word" xmlns:w="http://schemas.openxmlformats.org/wordprocessingml/2006/main" xmlns:w14="http://schemas.microsoft.com/office/word/2010/wordml" xmlns:w15="http://schemas.microsoft.com/office/word/2012/wordml" xmlns:w16cex="http://schemas.microsoft.com/office/word/2018/wordml/cex" xmlns:w16cid="http://schemas.microsoft.com/office/word/2016/wordml/cid" xmlns:w16="http://schemas.microsoft.com/office/word/2018/wordml" xmlns:w16sdtdh="http://schemas.microsoft.com/office/word/2020/wordml/sdtdatahash" xmlns:w16se="http://schemas.microsoft.com/office/word/2015/wordml/symex" xmlns:wpg="http://schemas.microsoft.com/office/word/2010/wordprocessingGroup" xmlns:wpi="http://schemas.microsoft.com/office/word/2010/wordprocessingInk" xmlns:wne="http://schemas.microsoft.com/office/word/2006/wordml" xmlns:wps="http://schemas.microsoft.com/office/word/2010/wordprocessingShape" mc:Ignorable="w14 w15 w16se w16cid w16 w16cex w16sdtdh wp14">
+  <w:sdt>
+    <w:sdtPr>
+      <w:id w:val="1662199248"/>
+      <w:docPartObj>
+        <w:docPartGallery w:val="Page Numbers (Bottom of Page)"/>
+        <w:docPartUnique/>
+      </w:docPartObj>
+    </w:sdtPr>
+    <w:sdtEndPr>
+      <w:rPr>
+        <w:noProof/>
+      </w:rPr>
+    </w:sdtEndPr>
+    <w:sdtContent>
+      <w:p>
+        <w:pPr>
+          <w:pStyle w:val="Footer"/>
+          <w:jc w:val="right"/>
+        </w:pPr>
+        <w:r>
+          <w:fldChar w:fldCharType="begin"/>
+        </w:r>
+        <w:r>
+          <w:instrText xml:space="preserve"> PAGE   \* MERGEFORMAT </w:instrText>
+        </w:r>
+        <w:r>
+          <w:fldChar w:fldCharType="separate"/>
+        </w:r>
+        <w:r>
+          <w:rPr>
+            <w:noProof/>
+          </w:rPr>
+          <w:t>2</w:t>
+        </w:r>
+        <w:r>
+          <w:rPr>
+            <w:noProof/>
+          </w:rPr>
+          <w:fldChar w:fldCharType="end"/>
+        </w:r>
+      </w:p>
+    </w:sdtContent>
+  </w:sdt>
+  <w:p>
+    <w:pPr>
+      <w:pStyle w:val="Footer"/>
+    </w:pPr>
+  </w:p>
+</w:ftr>
+</file>
+
+<file path=word/footnotes.xml><?xml version="1.0" encoding="utf-8"?>
+<w:footnotes xmlns:wpc="http://schemas.microsoft.com/office/word/2010/wordprocessingCanvas" xmlns:cx="http://schemas.microsoft.com/office/drawing/2014/chartex" xmlns:cx1="http://schemas.microsoft.com/office/drawing/2015/9/8/chartex" xmlns:cx2="http://schemas.microsoft.com/office/drawing/2015/10/21/chartex" xmlns:cx3="http://schemas.microsoft.com/office/drawing/2016/5/9/chartex" xmlns:cx4="http://schemas.microsoft.com/office/drawing/2016/5/10/chartex" xmlns:cx5="http://schemas.microsoft.com/office/drawing/2016/5/11/chartex" xmlns:cx6="http://schemas.microsoft.com/office/drawing/2016/5/12/chartex" xmlns:cx7="http://schemas.microsoft.com/office/drawing/2016/5/13/chartex" xmlns:cx8="http://schemas.microsoft.com/office/drawing/2016/5/14/chartex" xmlns:mc="http://schemas.openxmlformats.org/markup-compatibility/2006" xmlns:aink="http://schemas.microsoft.com/office/drawing/2016/ink" xmlns:am3d="http://schemas.microsoft.com/office/drawing/2017/model3d" xmlns:o="urn:schemas-microsoft-com:office:office" xmlns:oel="http://schemas.microsoft.com/office/2019/extlst" xmlns:r="http://schemas.openxmlformats.org/officeDocument/2006/relationships" xmlns:m="http://schemas.openxmlformats.org/officeDocument/2006/math" xmlns:v="urn:schemas-microsoft-com:vml" xmlns:wp14="http://schemas.microsoft.com/office/word/2010/wordprocessingDrawing" xmlns:wp="http://schemas.openxmlformats.org/drawingml/2006/wordprocessingDrawing" xmlns:w10="urn:schemas-microsoft-com:office:word" xmlns:w="http://schemas.openxmlformats.org/wordprocessingml/2006/main" xmlns:w14="http://schemas.microsoft.com/office/word/2010/wordml" xmlns:w15="http://schemas.microsoft.com/office/word/2012/wordml" xmlns:w16cex="http://schemas.microsoft.com/office/word/2018/wordml/cex" xmlns:w16cid="http://schemas.microsoft.com/office/word/2016/wordml/cid" xmlns:w16="http://schemas.microsoft.com/office/word/2018/wordml" xmlns:w16sdtdh="http://schemas.microsoft.com/office/word/2020/wordml/sdtdatahash" xmlns:w16se="http://schemas.microsoft.com/office/word/2015/wordml/symex" xmlns:wpg="http://schemas.microsoft.com/office/word/2010/wordprocessingGroup" xmlns:wpi="http://schemas.microsoft.com/office/word/2010/wordprocessingInk" xmlns:wne="http://schemas.microsoft.com/office/word/2006/wordml" xmlns:wps="http://schemas.microsoft.com/office/word/2010/wordprocessingShape" mc:Ignorable="w14 w15 w16se w16cid w16 w16cex w16sdtdh wp14">
+  <w:footnote w:type="separator" w:id="-1">
+    <w:p>
+      <w:pPr>
+        <w:spacing w:after="0" w:line="240" w:lineRule="auto"/>
+      </w:pPr>
+      <w:r>
+        <w:separator/>
+      </w:r>
+    </w:p>
+  </w:footnote>
+  <w:footnote w:type="continuationSeparator" w:id="0">
+    <w:p>
+      <w:pPr>
+        <w:spacing w:after="0" w:line="240" w:lineRule="auto"/>
+      </w:pPr>
+      <w:r>
+        <w:continuationSeparator/>
+      </w:r>
+    </w:p>
+  </w:footnote>
+</w:footnotes>
 </file>
 
 <file path=word/numbering.xml><?xml version="1.0" encoding="utf-8"?>
@@ -31067,6 +30455,50 @@
       <w14:ligatures w14:val="none"/>
     </w:rPr>
   </w:style>
+  <w:style w:type="paragraph" w:styleId="Header">
+    <w:name w:val="header"/>
+    <w:basedOn w:val="Normal"/>
+    <w:link w:val="HeaderChar"/>
+    <w:uiPriority w:val="99"/>
+    <w:unhideWhenUsed/>
+    <w:rsid w:val="008B4C98"/>
+    <w:pPr>
+      <w:tabs>
+        <w:tab w:val="center" w:pos="4680"/>
+        <w:tab w:val="right" w:pos="9360"/>
+      </w:tabs>
+      <w:spacing w:after="0" w:line="240" w:lineRule="auto"/>
+    </w:pPr>
+  </w:style>
+  <w:style w:type="character" w:customStyle="1" w:styleId="HeaderChar">
+    <w:name w:val="Header Char"/>
+    <w:basedOn w:val="DefaultParagraphFont"/>
+    <w:link w:val="Header"/>
+    <w:uiPriority w:val="99"/>
+    <w:rsid w:val="008B4C98"/>
+  </w:style>
+  <w:style w:type="paragraph" w:styleId="Footer">
+    <w:name w:val="footer"/>
+    <w:basedOn w:val="Normal"/>
+    <w:link w:val="FooterChar"/>
+    <w:uiPriority w:val="99"/>
+    <w:unhideWhenUsed/>
+    <w:rsid w:val="008B4C98"/>
+    <w:pPr>
+      <w:tabs>
+        <w:tab w:val="center" w:pos="4680"/>
+        <w:tab w:val="right" w:pos="9360"/>
+      </w:tabs>
+      <w:spacing w:after="0" w:line="240" w:lineRule="auto"/>
+    </w:pPr>
+  </w:style>
+  <w:style w:type="character" w:customStyle="1" w:styleId="FooterChar">
+    <w:name w:val="Footer Char"/>
+    <w:basedOn w:val="DefaultParagraphFont"/>
+    <w:link w:val="Footer"/>
+    <w:uiPriority w:val="99"/>
+    <w:rsid w:val="008B4C98"/>
+  </w:style>
 </w:styles>
 </file>
 

</xml_diff>